<commit_message>
documentation chapter 2 completed
</commit_message>
<xml_diff>
--- a/QUESTION BANK.docx
+++ b/QUESTION BANK.docx
@@ -103,8 +103,9 @@
           <w:sz w:val="30"/>
           <w:szCs w:val="30"/>
         </w:rPr>
-        <w:t>ILYAS BABU</w:t>
-      </w:r>
+        <w:t xml:space="preserve">ILYAS </w:t>
+      </w:r>
+      <w:proofErr w:type="gramStart"/>
       <w:r>
         <w:rPr>
           <w:rFonts w:ascii="Times New Roman" w:hAnsi="Times New Roman" w:cs="Times New Roman"/>
@@ -113,12 +114,9 @@
           <w:sz w:val="30"/>
           <w:szCs w:val="30"/>
         </w:rPr>
-        <w:t xml:space="preserve">  (Reg  No. : AZATSCS036)</w:t>
-      </w:r>
-    </w:p>
-    <w:p>
-      <w:pPr>
-        <w:jc w:val="center"/>
+        <w:t>BABU</w:t>
+      </w:r>
+      <w:r>
         <w:rPr>
           <w:rFonts w:ascii="Times New Roman" w:hAnsi="Times New Roman" w:cs="Times New Roman"/>
           <w:b/>
@@ -126,7 +124,9 @@
           <w:sz w:val="30"/>
           <w:szCs w:val="30"/>
         </w:rPr>
-      </w:pPr>
+        <w:t xml:space="preserve">  (</w:t>
+      </w:r>
+      <w:proofErr w:type="gramEnd"/>
       <w:r>
         <w:rPr>
           <w:rFonts w:ascii="Times New Roman" w:hAnsi="Times New Roman" w:cs="Times New Roman"/>
@@ -135,7 +135,7 @@
           <w:sz w:val="30"/>
           <w:szCs w:val="30"/>
         </w:rPr>
-        <w:t>MUFEED K (Reg  No. : AZATSCS036)</w:t>
+        <w:t>Reg  No. : AZATSCS036)</w:t>
       </w:r>
     </w:p>
     <w:p>
@@ -157,8 +157,9 @@
           <w:sz w:val="30"/>
           <w:szCs w:val="30"/>
         </w:rPr>
-        <w:t>SARATH CHANDRAN K (Reg  No. : AZATSCS0</w:t>
-      </w:r>
+        <w:t>MUFEED K (</w:t>
+      </w:r>
+      <w:proofErr w:type="gramStart"/>
       <w:r>
         <w:rPr>
           <w:rFonts w:ascii="Times New Roman" w:hAnsi="Times New Roman" w:cs="Times New Roman"/>
@@ -167,8 +168,9 @@
           <w:sz w:val="30"/>
           <w:szCs w:val="30"/>
         </w:rPr>
-        <w:t>41</w:t>
-      </w:r>
+        <w:t>Reg  No.</w:t>
+      </w:r>
+      <w:proofErr w:type="gramEnd"/>
       <w:r>
         <w:rPr>
           <w:rFonts w:ascii="Times New Roman" w:hAnsi="Times New Roman" w:cs="Times New Roman"/>
@@ -177,7 +179,7 @@
           <w:sz w:val="30"/>
           <w:szCs w:val="30"/>
         </w:rPr>
-        <w:t>)</w:t>
+        <w:t xml:space="preserve"> : AZATSCS036)</w:t>
       </w:r>
     </w:p>
     <w:p>
@@ -199,8 +201,9 @@
           <w:sz w:val="30"/>
           <w:szCs w:val="30"/>
         </w:rPr>
-        <w:t>SHAFEEQ</w:t>
-      </w:r>
+        <w:t>SARATH CHANDRAN K (</w:t>
+      </w:r>
+      <w:proofErr w:type="gramStart"/>
       <w:r>
         <w:rPr>
           <w:rFonts w:ascii="Times New Roman" w:hAnsi="Times New Roman" w:cs="Times New Roman"/>
@@ -209,8 +212,9 @@
           <w:sz w:val="30"/>
           <w:szCs w:val="30"/>
         </w:rPr>
-        <w:t>UE</w:t>
-      </w:r>
+        <w:t>Reg  No.</w:t>
+      </w:r>
+      <w:proofErr w:type="gramEnd"/>
       <w:r>
         <w:rPr>
           <w:rFonts w:ascii="Times New Roman" w:hAnsi="Times New Roman" w:cs="Times New Roman"/>
@@ -219,7 +223,7 @@
           <w:sz w:val="30"/>
           <w:szCs w:val="30"/>
         </w:rPr>
-        <w:t xml:space="preserve"> BADUSHA</w:t>
+        <w:t xml:space="preserve"> : AZATSCS0</w:t>
       </w:r>
       <w:r>
         <w:rPr>
@@ -229,7 +233,7 @@
           <w:sz w:val="30"/>
           <w:szCs w:val="30"/>
         </w:rPr>
-        <w:t xml:space="preserve"> M</w:t>
+        <w:t>41</w:t>
       </w:r>
       <w:r>
         <w:rPr>
@@ -239,7 +243,91 @@
           <w:sz w:val="30"/>
           <w:szCs w:val="30"/>
         </w:rPr>
-        <w:t xml:space="preserve"> (Reg  No. : AZATSCS0</w:t>
+        <w:t>)</w:t>
+      </w:r>
+    </w:p>
+    <w:p>
+      <w:pPr>
+        <w:jc w:val="center"/>
+        <w:rPr>
+          <w:rFonts w:ascii="Times New Roman" w:hAnsi="Times New Roman" w:cs="Times New Roman"/>
+          <w:b/>
+          <w:bCs/>
+          <w:sz w:val="30"/>
+          <w:szCs w:val="30"/>
+        </w:rPr>
+      </w:pPr>
+      <w:r>
+        <w:rPr>
+          <w:rFonts w:ascii="Times New Roman" w:hAnsi="Times New Roman" w:cs="Times New Roman"/>
+          <w:b/>
+          <w:bCs/>
+          <w:sz w:val="30"/>
+          <w:szCs w:val="30"/>
+        </w:rPr>
+        <w:t>SHAFEEQ</w:t>
+      </w:r>
+      <w:r>
+        <w:rPr>
+          <w:rFonts w:ascii="Times New Roman" w:hAnsi="Times New Roman" w:cs="Times New Roman"/>
+          <w:b/>
+          <w:bCs/>
+          <w:sz w:val="30"/>
+          <w:szCs w:val="30"/>
+        </w:rPr>
+        <w:t>UE</w:t>
+      </w:r>
+      <w:r>
+        <w:rPr>
+          <w:rFonts w:ascii="Times New Roman" w:hAnsi="Times New Roman" w:cs="Times New Roman"/>
+          <w:b/>
+          <w:bCs/>
+          <w:sz w:val="30"/>
+          <w:szCs w:val="30"/>
+        </w:rPr>
+        <w:t xml:space="preserve"> BADUSHA</w:t>
+      </w:r>
+      <w:r>
+        <w:rPr>
+          <w:rFonts w:ascii="Times New Roman" w:hAnsi="Times New Roman" w:cs="Times New Roman"/>
+          <w:b/>
+          <w:bCs/>
+          <w:sz w:val="30"/>
+          <w:szCs w:val="30"/>
+        </w:rPr>
+        <w:t xml:space="preserve"> M</w:t>
+      </w:r>
+      <w:r>
+        <w:rPr>
+          <w:rFonts w:ascii="Times New Roman" w:hAnsi="Times New Roman" w:cs="Times New Roman"/>
+          <w:b/>
+          <w:bCs/>
+          <w:sz w:val="30"/>
+          <w:szCs w:val="30"/>
+        </w:rPr>
+        <w:t xml:space="preserve"> (</w:t>
+      </w:r>
+      <w:proofErr w:type="gramStart"/>
+      <w:r>
+        <w:rPr>
+          <w:rFonts w:ascii="Times New Roman" w:hAnsi="Times New Roman" w:cs="Times New Roman"/>
+          <w:b/>
+          <w:bCs/>
+          <w:sz w:val="30"/>
+          <w:szCs w:val="30"/>
+        </w:rPr>
+        <w:t>Reg  No.</w:t>
+      </w:r>
+      <w:proofErr w:type="gramEnd"/>
+      <w:r>
+        <w:rPr>
+          <w:rFonts w:ascii="Times New Roman" w:hAnsi="Times New Roman" w:cs="Times New Roman"/>
+          <w:b/>
+          <w:bCs/>
+          <w:sz w:val="30"/>
+          <w:szCs w:val="30"/>
+        </w:rPr>
+        <w:t xml:space="preserve"> : AZATSCS0</w:t>
       </w:r>
       <w:r>
         <w:rPr>
@@ -406,7 +494,7 @@
                     </pic:cNvPicPr>
                   </pic:nvPicPr>
                   <pic:blipFill>
-                    <a:blip r:embed="rId7">
+                    <a:blip r:embed="rId8">
                       <a:extLst>
                         <a:ext uri="{28A0092B-C50C-407E-A947-70E740481C1C}">
                           <a14:useLocalDpi xmlns:a14="http://schemas.microsoft.com/office/drawing/2010/main" val="0"/>
@@ -483,6 +571,8 @@
           <w:sz w:val="28"/>
         </w:rPr>
       </w:pPr>
+      <w:proofErr w:type="spellStart"/>
+      <w:proofErr w:type="gramStart"/>
       <w:r>
         <w:rPr>
           <w:rFonts w:ascii="Times New Roman" w:eastAsia="Times New Roman" w:hAnsi="Times New Roman"/>
@@ -491,6 +581,8 @@
         </w:rPr>
         <w:t>Santhigramam,Myladi</w:t>
       </w:r>
+      <w:proofErr w:type="spellEnd"/>
+      <w:proofErr w:type="gramEnd"/>
     </w:p>
     <w:p>
       <w:pPr>
@@ -502,32 +594,54 @@
           <w:sz w:val="28"/>
         </w:rPr>
       </w:pPr>
+      <w:proofErr w:type="spellStart"/>
       <w:r>
         <w:rPr>
           <w:rFonts w:ascii="Times New Roman" w:eastAsia="Times New Roman" w:hAnsi="Times New Roman"/>
           <w:i/>
           <w:sz w:val="28"/>
         </w:rPr>
-        <w:t>Eranhimangad P.O</w:t>
-      </w:r>
-    </w:p>
-    <w:p>
-      <w:pPr>
-        <w:spacing w:line="0" w:lineRule="atLeast"/>
-        <w:ind w:left="3140"/>
+        <w:t>Eranhimangad</w:t>
+      </w:r>
+      <w:proofErr w:type="spellEnd"/>
+      <w:r>
         <w:rPr>
           <w:rFonts w:ascii="Times New Roman" w:eastAsia="Times New Roman" w:hAnsi="Times New Roman"/>
           <w:i/>
           <w:sz w:val="28"/>
         </w:rPr>
-      </w:pPr>
-      <w:r>
+        <w:t xml:space="preserve"> P.O</w:t>
+      </w:r>
+    </w:p>
+    <w:p>
+      <w:pPr>
+        <w:spacing w:line="0" w:lineRule="atLeast"/>
+        <w:ind w:left="3140"/>
         <w:rPr>
           <w:rFonts w:ascii="Times New Roman" w:eastAsia="Times New Roman" w:hAnsi="Times New Roman"/>
           <w:i/>
           <w:sz w:val="28"/>
         </w:rPr>
-        <w:t>Nilambur,Kerala 679329</w:t>
+      </w:pPr>
+      <w:proofErr w:type="spellStart"/>
+      <w:proofErr w:type="gramStart"/>
+      <w:r>
+        <w:rPr>
+          <w:rFonts w:ascii="Times New Roman" w:eastAsia="Times New Roman" w:hAnsi="Times New Roman"/>
+          <w:i/>
+          <w:sz w:val="28"/>
+        </w:rPr>
+        <w:t>Nilambur,Kerala</w:t>
+      </w:r>
+      <w:proofErr w:type="spellEnd"/>
+      <w:proofErr w:type="gramEnd"/>
+      <w:r>
+        <w:rPr>
+          <w:rFonts w:ascii="Times New Roman" w:eastAsia="Times New Roman" w:hAnsi="Times New Roman"/>
+          <w:i/>
+          <w:sz w:val="28"/>
+        </w:rPr>
+        <w:t xml:space="preserve"> 679329</w:t>
       </w:r>
     </w:p>
     <w:p>
@@ -626,15 +740,61 @@
           <w:rFonts w:ascii="Times New Roman" w:eastAsia="Times New Roman" w:hAnsi="Times New Roman"/>
           <w:sz w:val="23"/>
         </w:rPr>
-        <w:t xml:space="preserve"> for showering his immense blessing and giving strength to complete my project work successfully. I wish to express my sincere gratitude to </w:t>
-      </w:r>
-      <w:r>
-        <w:rPr>
-          <w:rFonts w:ascii="Times New Roman" w:eastAsia="Times New Roman" w:hAnsi="Times New Roman"/>
-          <w:b/>
-          <w:sz w:val="23"/>
-        </w:rPr>
-        <w:t>Dr. Zacaria TV,</w:t>
+        <w:t xml:space="preserve"> for showering his immense blessing and giving strength to complete my project work successfully.</w:t>
+      </w:r>
+    </w:p>
+    <w:p>
+      <w:pPr>
+        <w:spacing w:line="375" w:lineRule="auto"/>
+        <w:ind w:left="40" w:right="6" w:firstLine="720"/>
+        <w:jc w:val="both"/>
+        <w:rPr>
+          <w:rFonts w:ascii="Times New Roman" w:eastAsia="Times New Roman" w:hAnsi="Times New Roman"/>
+          <w:sz w:val="23"/>
+        </w:rPr>
+      </w:pPr>
+      <w:r>
+        <w:rPr>
+          <w:rFonts w:ascii="Times New Roman" w:eastAsia="Times New Roman" w:hAnsi="Times New Roman"/>
+          <w:sz w:val="23"/>
+        </w:rPr>
+        <w:t xml:space="preserve"> I wish to express my sincere gratitude to </w:t>
+      </w:r>
+      <w:proofErr w:type="spellStart"/>
+      <w:r>
+        <w:rPr>
+          <w:rFonts w:ascii="Times New Roman" w:eastAsia="Times New Roman" w:hAnsi="Times New Roman"/>
+          <w:b/>
+          <w:sz w:val="23"/>
+        </w:rPr>
+        <w:t>Dr.</w:t>
+      </w:r>
+      <w:proofErr w:type="spellEnd"/>
+      <w:r>
+        <w:rPr>
+          <w:rFonts w:ascii="Times New Roman" w:eastAsia="Times New Roman" w:hAnsi="Times New Roman"/>
+          <w:b/>
+          <w:sz w:val="23"/>
+        </w:rPr>
+        <w:t xml:space="preserve"> </w:t>
+      </w:r>
+      <w:proofErr w:type="spellStart"/>
+      <w:r>
+        <w:rPr>
+          <w:rFonts w:ascii="Times New Roman" w:eastAsia="Times New Roman" w:hAnsi="Times New Roman"/>
+          <w:b/>
+          <w:sz w:val="23"/>
+        </w:rPr>
+        <w:t>Zacaria</w:t>
+      </w:r>
+      <w:proofErr w:type="spellEnd"/>
+      <w:r>
+        <w:rPr>
+          <w:rFonts w:ascii="Times New Roman" w:eastAsia="Times New Roman" w:hAnsi="Times New Roman"/>
+          <w:b/>
+          <w:sz w:val="23"/>
+        </w:rPr>
+        <w:t xml:space="preserve"> TV,</w:t>
       </w:r>
       <w:r>
         <w:rPr>
@@ -649,14 +809,40 @@
           <w:b/>
           <w:sz w:val="23"/>
         </w:rPr>
-        <w:t>Mr. Shakeel Juman</w:t>
-      </w:r>
-      <w:r>
-        <w:rPr>
-          <w:rFonts w:ascii="Times New Roman" w:eastAsia="Times New Roman" w:hAnsi="Times New Roman"/>
-          <w:sz w:val="23"/>
-        </w:rPr>
-        <w:t>, Head of the Department of Computer Science in bringing this report to a successful completion. .Last but not the least, I express my sincere thanks to all of the staffs in Department of Computer Science, all of my friends and my parents who have patiently extended all sorts of help for accomplishing this undertaking</w:t>
+        <w:t xml:space="preserve">Mr. Shakeel </w:t>
+      </w:r>
+      <w:proofErr w:type="spellStart"/>
+      <w:r>
+        <w:rPr>
+          <w:rFonts w:ascii="Times New Roman" w:eastAsia="Times New Roman" w:hAnsi="Times New Roman"/>
+          <w:b/>
+          <w:sz w:val="23"/>
+        </w:rPr>
+        <w:t>Juman</w:t>
+      </w:r>
+      <w:proofErr w:type="spellEnd"/>
+      <w:r>
+        <w:rPr>
+          <w:rFonts w:ascii="Times New Roman" w:eastAsia="Times New Roman" w:hAnsi="Times New Roman"/>
+          <w:sz w:val="23"/>
+        </w:rPr>
+        <w:t xml:space="preserve">, Head of the Department of Computer Science in bringing this report to a successful completion. </w:t>
+      </w:r>
+      <w:proofErr w:type="gramStart"/>
+      <w:r>
+        <w:rPr>
+          <w:rFonts w:ascii="Times New Roman" w:eastAsia="Times New Roman" w:hAnsi="Times New Roman"/>
+          <w:sz w:val="23"/>
+        </w:rPr>
+        <w:t>.Last</w:t>
+      </w:r>
+      <w:proofErr w:type="gramEnd"/>
+      <w:r>
+        <w:rPr>
+          <w:rFonts w:ascii="Times New Roman" w:eastAsia="Times New Roman" w:hAnsi="Times New Roman"/>
+          <w:sz w:val="23"/>
+        </w:rPr>
+        <w:t xml:space="preserve"> but not the least, I express my sincere thanks to all of the staffs in Department of Computer Science, all of my friends and my parents who have patiently extended all sorts of help for accomplishing this undertaking</w:t>
       </w:r>
     </w:p>
     <w:p>
@@ -1629,7 +1815,23 @@
           <w:rFonts w:ascii="Times New Roman" w:eastAsia="Times New Roman" w:hAnsi="Times New Roman"/>
           <w:sz w:val="24"/>
         </w:rPr>
-        <w:t>This is to certify that the project report entitled QUESTION BANK submitted by ILYAS BABU (Register Number: AZATSCS036), MUFEED K (Register Number: AZATSCS003), SARATH CHANDRAN (Register Number: AZATSCS011), SHAFEEQ BADHUSHA (Register Number: AZASCS020) to University of Calicut for the award of the degree of Bachelor of Science (B.Sc.) in Computer Science is a bonafide record of the project work carried out by him/her under my supervision and guidance. The content of the report, in full or parts have not been submitted to any other Institute or University for the award of any other degree or diploma.</w:t>
+        <w:t xml:space="preserve">This is to certify that the project report entitled QUESTION BANK submitted by ILYAS BABU (Register Number: AZATSCS036), MUFEED K (Register Number: AZATSCS003), SARATH CHANDRAN (Register Number: AZATSCS011), SHAFEEQ BADHUSHA (Register Number: AZASCS020) to University of Calicut for the award of the degree of Bachelor of Science (B.Sc.) in Computer Science is a </w:t>
+      </w:r>
+      <w:proofErr w:type="spellStart"/>
+      <w:r>
+        <w:rPr>
+          <w:rFonts w:ascii="Times New Roman" w:eastAsia="Times New Roman" w:hAnsi="Times New Roman"/>
+          <w:sz w:val="24"/>
+        </w:rPr>
+        <w:t>bonafide</w:t>
+      </w:r>
+      <w:proofErr w:type="spellEnd"/>
+      <w:r>
+        <w:rPr>
+          <w:rFonts w:ascii="Times New Roman" w:eastAsia="Times New Roman" w:hAnsi="Times New Roman"/>
+          <w:sz w:val="24"/>
+        </w:rPr>
+        <w:t xml:space="preserve"> record of the project work carried out by him/her under my supervision and guidance. The content of the report, in full or parts have not been submitted to any other Institute or University for the award of any other degree or diploma.</w:t>
       </w:r>
     </w:p>
     <w:p>
@@ -1660,6 +1862,8 @@
           <w:sz w:val="24"/>
         </w:rPr>
       </w:pPr>
+      <w:proofErr w:type="spellStart"/>
+      <w:proofErr w:type="gramStart"/>
       <w:r>
         <w:rPr>
           <w:rFonts w:ascii="Times New Roman" w:eastAsia="Times New Roman" w:hAnsi="Times New Roman"/>
@@ -1672,8 +1876,26 @@
           <w:rFonts w:ascii="Times New Roman" w:eastAsia="Times New Roman" w:hAnsi="Times New Roman"/>
           <w:sz w:val="24"/>
         </w:rPr>
-        <w:t>.Shakkeel Juman</w:t>
-      </w:r>
+        <w:t>.Shakkeel</w:t>
+      </w:r>
+      <w:proofErr w:type="spellEnd"/>
+      <w:proofErr w:type="gramEnd"/>
+      <w:r>
+        <w:rPr>
+          <w:rFonts w:ascii="Times New Roman" w:eastAsia="Times New Roman" w:hAnsi="Times New Roman"/>
+          <w:sz w:val="24"/>
+        </w:rPr>
+        <w:t xml:space="preserve"> </w:t>
+      </w:r>
+      <w:proofErr w:type="spellStart"/>
+      <w:r>
+        <w:rPr>
+          <w:rFonts w:ascii="Times New Roman" w:eastAsia="Times New Roman" w:hAnsi="Times New Roman"/>
+          <w:sz w:val="24"/>
+        </w:rPr>
+        <w:t>Juman</w:t>
+      </w:r>
+      <w:proofErr w:type="spellEnd"/>
     </w:p>
     <w:p>
       <w:pPr>
@@ -1739,12 +1961,21 @@
           <w:sz w:val="24"/>
         </w:rPr>
       </w:pPr>
-      <w:r>
-        <w:rPr>
-          <w:rFonts w:ascii="Times New Roman" w:eastAsia="Times New Roman" w:hAnsi="Times New Roman"/>
-          <w:sz w:val="24"/>
-        </w:rPr>
-        <w:t>Myladi, Nilambur</w:t>
+      <w:proofErr w:type="spellStart"/>
+      <w:r>
+        <w:rPr>
+          <w:rFonts w:ascii="Times New Roman" w:eastAsia="Times New Roman" w:hAnsi="Times New Roman"/>
+          <w:sz w:val="24"/>
+        </w:rPr>
+        <w:t>Myladi</w:t>
+      </w:r>
+      <w:proofErr w:type="spellEnd"/>
+      <w:r>
+        <w:rPr>
+          <w:rFonts w:ascii="Times New Roman" w:eastAsia="Times New Roman" w:hAnsi="Times New Roman"/>
+          <w:sz w:val="24"/>
+        </w:rPr>
+        <w:t>, Nilambur</w:t>
       </w:r>
     </w:p>
     <w:p>
@@ -2177,8 +2408,2171 @@
         </w:rPr>
       </w:pPr>
     </w:p>
+    <w:p>
+      <w:pPr>
+        <w:rPr>
+          <w:rFonts w:ascii="Times New Roman" w:hAnsi="Times New Roman" w:cs="Times New Roman"/>
+          <w:b/>
+          <w:bCs/>
+          <w:sz w:val="30"/>
+          <w:szCs w:val="30"/>
+        </w:rPr>
+      </w:pPr>
+      <w:r>
+        <w:rPr>
+          <w:rFonts w:ascii="Times New Roman" w:hAnsi="Times New Roman" w:cs="Times New Roman"/>
+          <w:b/>
+          <w:bCs/>
+          <w:sz w:val="30"/>
+          <w:szCs w:val="30"/>
+        </w:rPr>
+        <w:br w:type="page"/>
+      </w:r>
+    </w:p>
+    <w:p>
+      <w:pPr>
+        <w:rPr>
+          <w:rFonts w:ascii="Times New Roman" w:hAnsi="Times New Roman" w:cs="Times New Roman"/>
+          <w:b/>
+          <w:bCs/>
+          <w:sz w:val="30"/>
+          <w:szCs w:val="30"/>
+        </w:rPr>
+      </w:pPr>
+    </w:p>
+    <w:p>
+      <w:pPr>
+        <w:rPr>
+          <w:rFonts w:ascii="Times New Roman" w:hAnsi="Times New Roman" w:cs="Times New Roman"/>
+          <w:b/>
+          <w:bCs/>
+          <w:sz w:val="30"/>
+          <w:szCs w:val="30"/>
+        </w:rPr>
+      </w:pPr>
+      <w:r>
+        <w:rPr>
+          <w:rFonts w:ascii="Times New Roman" w:hAnsi="Times New Roman" w:cs="Times New Roman"/>
+          <w:b/>
+          <w:bCs/>
+          <w:sz w:val="30"/>
+          <w:szCs w:val="30"/>
+        </w:rPr>
+        <w:br w:type="page"/>
+      </w:r>
+    </w:p>
+    <w:p>
+      <w:pPr>
+        <w:spacing w:line="0" w:lineRule="atLeast"/>
+        <w:ind w:right="380"/>
+        <w:jc w:val="center"/>
+        <w:rPr>
+          <w:rFonts w:ascii="Times New Roman" w:eastAsia="Times New Roman" w:hAnsi="Times New Roman"/>
+          <w:b/>
+          <w:sz w:val="32"/>
+        </w:rPr>
+      </w:pPr>
+    </w:p>
+    <w:p>
+      <w:pPr>
+        <w:spacing w:line="0" w:lineRule="atLeast"/>
+        <w:ind w:right="380"/>
+        <w:jc w:val="center"/>
+        <w:rPr>
+          <w:rFonts w:ascii="Times New Roman" w:eastAsia="Times New Roman" w:hAnsi="Times New Roman"/>
+          <w:b/>
+          <w:sz w:val="32"/>
+        </w:rPr>
+      </w:pPr>
+      <w:r>
+        <w:rPr>
+          <w:rFonts w:ascii="Times New Roman" w:eastAsia="Times New Roman" w:hAnsi="Times New Roman"/>
+          <w:b/>
+          <w:sz w:val="32"/>
+        </w:rPr>
+        <w:t>Abstract</w:t>
+      </w:r>
+    </w:p>
+    <w:p>
+      <w:pPr>
+        <w:spacing w:line="0" w:lineRule="atLeast"/>
+        <w:ind w:right="380"/>
+        <w:jc w:val="center"/>
+        <w:rPr>
+          <w:rFonts w:ascii="Times New Roman" w:eastAsia="Times New Roman" w:hAnsi="Times New Roman"/>
+          <w:b/>
+          <w:sz w:val="32"/>
+        </w:rPr>
+      </w:pPr>
+    </w:p>
+    <w:p>
+      <w:pPr>
+        <w:spacing w:line="360" w:lineRule="auto"/>
+        <w:ind w:right="380"/>
+        <w:jc w:val="both"/>
+        <w:rPr>
+          <w:rFonts w:ascii="Times New Roman" w:eastAsia="Times New Roman" w:hAnsi="Times New Roman"/>
+          <w:sz w:val="24"/>
+        </w:rPr>
+      </w:pPr>
+      <w:r>
+        <w:rPr>
+          <w:rFonts w:ascii="Times New Roman" w:eastAsia="Times New Roman" w:hAnsi="Times New Roman"/>
+          <w:sz w:val="24"/>
+        </w:rPr>
+        <w:t>‘</w:t>
+      </w:r>
+      <w:r>
+        <w:rPr>
+          <w:rFonts w:ascii="Times New Roman" w:eastAsia="Times New Roman" w:hAnsi="Times New Roman"/>
+          <w:sz w:val="24"/>
+        </w:rPr>
+        <w:t>QUESTION BANK MANAGEMENT SYSTEM</w:t>
+      </w:r>
+      <w:r>
+        <w:rPr>
+          <w:rFonts w:ascii="Times New Roman" w:eastAsia="Times New Roman" w:hAnsi="Times New Roman"/>
+          <w:sz w:val="24"/>
+        </w:rPr>
+        <w:t>’ is</w:t>
+      </w:r>
+      <w:r>
+        <w:rPr>
+          <w:rFonts w:ascii="Times New Roman" w:eastAsia="Times New Roman" w:hAnsi="Times New Roman"/>
+          <w:sz w:val="24"/>
+        </w:rPr>
+        <w:t xml:space="preserve"> a web application which is used to</w:t>
+      </w:r>
+      <w:r>
+        <w:rPr>
+          <w:rFonts w:ascii="Times New Roman" w:eastAsia="Times New Roman" w:hAnsi="Times New Roman"/>
+          <w:sz w:val="24"/>
+        </w:rPr>
+        <w:t xml:space="preserve"> access previous year questions that were asked on various exams on different subjects of various departments across various universities. It allows users to access questions</w:t>
+      </w:r>
+      <w:r>
+        <w:rPr>
+          <w:rFonts w:ascii="Times New Roman" w:eastAsia="Times New Roman" w:hAnsi="Times New Roman"/>
+          <w:sz w:val="24"/>
+        </w:rPr>
+        <w:t xml:space="preserve"> easily by using search feature and categorisation feature</w:t>
+      </w:r>
+      <w:r>
+        <w:rPr>
+          <w:rFonts w:ascii="Times New Roman" w:eastAsia="Times New Roman" w:hAnsi="Times New Roman"/>
+          <w:sz w:val="24"/>
+        </w:rPr>
+        <w:t xml:space="preserve">, </w:t>
+      </w:r>
+      <w:r>
+        <w:rPr>
+          <w:rFonts w:ascii="Times New Roman" w:eastAsia="Times New Roman" w:hAnsi="Times New Roman"/>
+          <w:sz w:val="24"/>
+        </w:rPr>
+        <w:t>users can even sort questions based on various conditions like ‘important’, ‘most asked’, etc.</w:t>
+      </w:r>
+      <w:r>
+        <w:rPr>
+          <w:rFonts w:ascii="Times New Roman" w:eastAsia="Times New Roman" w:hAnsi="Times New Roman"/>
+          <w:sz w:val="24"/>
+        </w:rPr>
+        <w:t xml:space="preserve"> Users can also add questions when logged in and verified successfully. </w:t>
+      </w:r>
+      <w:r>
+        <w:rPr>
+          <w:rFonts w:ascii="Times New Roman" w:eastAsia="Times New Roman" w:hAnsi="Times New Roman"/>
+          <w:sz w:val="24"/>
+        </w:rPr>
+        <w:t xml:space="preserve">An admin or moderator can have the access to verify the </w:t>
+      </w:r>
+      <w:r>
+        <w:rPr>
+          <w:rFonts w:ascii="Times New Roman" w:eastAsia="Times New Roman" w:hAnsi="Times New Roman"/>
+          <w:sz w:val="24"/>
+        </w:rPr>
+        <w:t>questions</w:t>
+      </w:r>
+      <w:r>
+        <w:rPr>
+          <w:rFonts w:ascii="Times New Roman" w:eastAsia="Times New Roman" w:hAnsi="Times New Roman"/>
+          <w:sz w:val="24"/>
+        </w:rPr>
+        <w:t xml:space="preserve"> added by the users and can decide whether the question should be shown on the webpage or not</w:t>
+      </w:r>
+      <w:r>
+        <w:rPr>
+          <w:rFonts w:ascii="Times New Roman" w:eastAsia="Times New Roman" w:hAnsi="Times New Roman"/>
+          <w:sz w:val="24"/>
+        </w:rPr>
+        <w:t xml:space="preserve"> and can add more universities, departments and subjects</w:t>
+      </w:r>
+      <w:r>
+        <w:rPr>
+          <w:rFonts w:ascii="Times New Roman" w:eastAsia="Times New Roman" w:hAnsi="Times New Roman"/>
+          <w:sz w:val="24"/>
+        </w:rPr>
+        <w:t>. A super</w:t>
+      </w:r>
+      <w:r>
+        <w:rPr>
+          <w:rFonts w:ascii="Times New Roman" w:eastAsia="Times New Roman" w:hAnsi="Times New Roman"/>
+          <w:sz w:val="24"/>
+        </w:rPr>
+        <w:t>-</w:t>
+      </w:r>
+      <w:r>
+        <w:rPr>
+          <w:rFonts w:ascii="Times New Roman" w:eastAsia="Times New Roman" w:hAnsi="Times New Roman"/>
+          <w:sz w:val="24"/>
+        </w:rPr>
+        <w:t xml:space="preserve">admin will have the complete </w:t>
+      </w:r>
+      <w:r>
+        <w:rPr>
+          <w:rFonts w:ascii="Times New Roman" w:eastAsia="Times New Roman" w:hAnsi="Times New Roman"/>
+          <w:sz w:val="24"/>
+        </w:rPr>
+        <w:t>privileges</w:t>
+      </w:r>
+      <w:r>
+        <w:rPr>
+          <w:rFonts w:ascii="Times New Roman" w:eastAsia="Times New Roman" w:hAnsi="Times New Roman"/>
+          <w:sz w:val="24"/>
+        </w:rPr>
+        <w:t xml:space="preserve"> </w:t>
+      </w:r>
+      <w:r>
+        <w:rPr>
+          <w:rFonts w:ascii="Times New Roman" w:eastAsia="Times New Roman" w:hAnsi="Times New Roman"/>
+          <w:sz w:val="24"/>
+        </w:rPr>
+        <w:t xml:space="preserve">on the web app, </w:t>
+      </w:r>
+      <w:proofErr w:type="gramStart"/>
+      <w:r>
+        <w:rPr>
+          <w:rFonts w:ascii="Times New Roman" w:eastAsia="Times New Roman" w:hAnsi="Times New Roman"/>
+          <w:sz w:val="24"/>
+        </w:rPr>
+        <w:t>i.e.</w:t>
+      </w:r>
+      <w:proofErr w:type="gramEnd"/>
+      <w:r>
+        <w:rPr>
+          <w:rFonts w:ascii="Times New Roman" w:eastAsia="Times New Roman" w:hAnsi="Times New Roman"/>
+          <w:sz w:val="24"/>
+        </w:rPr>
+        <w:t xml:space="preserve"> can add/remove moderators, add/remove users etc.</w:t>
+      </w:r>
+    </w:p>
+    <w:p>
+      <w:pPr>
+        <w:spacing w:line="360" w:lineRule="auto"/>
+        <w:ind w:right="380"/>
+        <w:jc w:val="both"/>
+        <w:rPr>
+          <w:rFonts w:ascii="Times New Roman" w:eastAsia="Times New Roman" w:hAnsi="Times New Roman"/>
+          <w:sz w:val="24"/>
+        </w:rPr>
+      </w:pPr>
+    </w:p>
+    <w:p>
+      <w:pPr>
+        <w:spacing w:line="360" w:lineRule="auto"/>
+        <w:ind w:right="380"/>
+        <w:jc w:val="both"/>
+        <w:rPr>
+          <w:rFonts w:ascii="Times New Roman" w:eastAsia="Times New Roman" w:hAnsi="Times New Roman"/>
+          <w:b/>
+          <w:bCs/>
+          <w:sz w:val="24"/>
+        </w:rPr>
+      </w:pPr>
+      <w:r>
+        <w:rPr>
+          <w:rFonts w:ascii="Times New Roman" w:eastAsia="Times New Roman" w:hAnsi="Times New Roman"/>
+          <w:b/>
+          <w:bCs/>
+          <w:sz w:val="24"/>
+        </w:rPr>
+        <w:t>Key features of the project</w:t>
+      </w:r>
+    </w:p>
+    <w:p>
+      <w:pPr>
+        <w:pStyle w:val="ListParagraph"/>
+        <w:numPr>
+          <w:ilvl w:val="0"/>
+          <w:numId w:val="2"/>
+        </w:numPr>
+        <w:rPr>
+          <w:rFonts w:ascii="Times New Roman" w:hAnsi="Times New Roman" w:cs="Times New Roman"/>
+          <w:sz w:val="30"/>
+          <w:szCs w:val="30"/>
+        </w:rPr>
+      </w:pPr>
+      <w:r>
+        <w:rPr>
+          <w:rFonts w:ascii="Times New Roman" w:hAnsi="Times New Roman" w:cs="Times New Roman"/>
+          <w:sz w:val="24"/>
+          <w:szCs w:val="24"/>
+        </w:rPr>
+        <w:t>Users</w:t>
+      </w:r>
+      <w:r>
+        <w:rPr>
+          <w:rFonts w:ascii="Times New Roman" w:hAnsi="Times New Roman" w:cs="Times New Roman"/>
+          <w:sz w:val="24"/>
+          <w:szCs w:val="24"/>
+        </w:rPr>
+        <w:t xml:space="preserve"> can view questions based on different categorisation and sorting.</w:t>
+      </w:r>
+    </w:p>
+    <w:p>
+      <w:pPr>
+        <w:pStyle w:val="ListParagraph"/>
+        <w:numPr>
+          <w:ilvl w:val="0"/>
+          <w:numId w:val="2"/>
+        </w:numPr>
+        <w:rPr>
+          <w:rFonts w:ascii="Times New Roman" w:hAnsi="Times New Roman" w:cs="Times New Roman"/>
+          <w:sz w:val="30"/>
+          <w:szCs w:val="30"/>
+        </w:rPr>
+      </w:pPr>
+      <w:r>
+        <w:rPr>
+          <w:rFonts w:ascii="Times New Roman" w:hAnsi="Times New Roman" w:cs="Times New Roman"/>
+          <w:sz w:val="24"/>
+          <w:szCs w:val="24"/>
+        </w:rPr>
+        <w:t>Trustworthy, because questions will only appear after verification.</w:t>
+      </w:r>
+    </w:p>
+    <w:p>
+      <w:pPr>
+        <w:pStyle w:val="ListParagraph"/>
+        <w:numPr>
+          <w:ilvl w:val="0"/>
+          <w:numId w:val="2"/>
+        </w:numPr>
+        <w:rPr>
+          <w:rFonts w:ascii="Times New Roman" w:hAnsi="Times New Roman" w:cs="Times New Roman"/>
+          <w:sz w:val="30"/>
+          <w:szCs w:val="30"/>
+        </w:rPr>
+      </w:pPr>
+      <w:r>
+        <w:rPr>
+          <w:rFonts w:ascii="Times New Roman" w:hAnsi="Times New Roman" w:cs="Times New Roman"/>
+          <w:sz w:val="24"/>
+          <w:szCs w:val="24"/>
+        </w:rPr>
+        <w:t>User friendly.</w:t>
+      </w:r>
+    </w:p>
+    <w:p>
+      <w:pPr>
+        <w:rPr>
+          <w:rFonts w:ascii="Times New Roman" w:hAnsi="Times New Roman" w:cs="Times New Roman"/>
+          <w:b/>
+          <w:bCs/>
+          <w:sz w:val="30"/>
+          <w:szCs w:val="30"/>
+        </w:rPr>
+      </w:pPr>
+      <w:r>
+        <w:rPr>
+          <w:rFonts w:ascii="Times New Roman" w:hAnsi="Times New Roman" w:cs="Times New Roman"/>
+          <w:b/>
+          <w:bCs/>
+          <w:sz w:val="30"/>
+          <w:szCs w:val="30"/>
+        </w:rPr>
+        <w:br w:type="page"/>
+      </w:r>
+    </w:p>
+    <w:p>
+      <w:pPr>
+        <w:spacing w:line="0" w:lineRule="atLeast"/>
+        <w:ind w:right="380"/>
+        <w:jc w:val="center"/>
+        <w:rPr>
+          <w:rFonts w:ascii="Times New Roman" w:eastAsia="Times New Roman" w:hAnsi="Times New Roman"/>
+          <w:b/>
+          <w:sz w:val="32"/>
+        </w:rPr>
+      </w:pPr>
+    </w:p>
+    <w:p>
+      <w:pPr>
+        <w:spacing w:line="0" w:lineRule="atLeast"/>
+        <w:ind w:right="380"/>
+        <w:jc w:val="center"/>
+        <w:rPr>
+          <w:rFonts w:ascii="Times New Roman" w:eastAsia="Times New Roman" w:hAnsi="Times New Roman"/>
+          <w:b/>
+          <w:sz w:val="32"/>
+        </w:rPr>
+      </w:pPr>
+      <w:r>
+        <w:rPr>
+          <w:rFonts w:ascii="Times New Roman" w:eastAsia="Times New Roman" w:hAnsi="Times New Roman"/>
+          <w:b/>
+          <w:sz w:val="32"/>
+        </w:rPr>
+        <w:t>List of figures</w:t>
+      </w:r>
+    </w:p>
+    <w:p>
+      <w:pPr>
+        <w:spacing w:line="0" w:lineRule="atLeast"/>
+        <w:ind w:right="380"/>
+        <w:jc w:val="center"/>
+        <w:rPr>
+          <w:rFonts w:ascii="Times New Roman" w:eastAsia="Times New Roman" w:hAnsi="Times New Roman"/>
+          <w:b/>
+          <w:sz w:val="32"/>
+        </w:rPr>
+      </w:pPr>
+    </w:p>
+    <w:tbl>
+      <w:tblPr>
+        <w:tblStyle w:val="TableGrid"/>
+        <w:tblW w:w="0" w:type="auto"/>
+        <w:tblLook w:val="04A0" w:firstRow="1" w:lastRow="0" w:firstColumn="1" w:lastColumn="0" w:noHBand="0" w:noVBand="1"/>
+      </w:tblPr>
+      <w:tblGrid>
+        <w:gridCol w:w="3005"/>
+        <w:gridCol w:w="3005"/>
+        <w:gridCol w:w="3006"/>
+      </w:tblGrid>
+      <w:tr>
+        <w:tc>
+          <w:tcPr>
+            <w:tcW w:w="3005" w:type="dxa"/>
+          </w:tcPr>
+          <w:p>
+            <w:pPr>
+              <w:spacing w:line="0" w:lineRule="atLeast"/>
+              <w:ind w:right="380"/>
+              <w:jc w:val="center"/>
+              <w:rPr>
+                <w:rFonts w:ascii="Times New Roman" w:eastAsia="Times New Roman" w:hAnsi="Times New Roman"/>
+                <w:b/>
+                <w:sz w:val="32"/>
+              </w:rPr>
+            </w:pPr>
+            <w:r>
+              <w:rPr>
+                <w:rFonts w:ascii="Times New Roman" w:eastAsia="Times New Roman" w:hAnsi="Times New Roman"/>
+                <w:sz w:val="28"/>
+              </w:rPr>
+              <w:t>N</w:t>
+            </w:r>
+            <w:r>
+              <w:rPr>
+                <w:rFonts w:ascii="Times New Roman" w:eastAsia="Times New Roman" w:hAnsi="Times New Roman"/>
+                <w:sz w:val="28"/>
+              </w:rPr>
+              <w:t>o.</w:t>
+            </w:r>
+          </w:p>
+        </w:tc>
+        <w:tc>
+          <w:tcPr>
+            <w:tcW w:w="3005" w:type="dxa"/>
+            <w:vAlign w:val="center"/>
+          </w:tcPr>
+          <w:p>
+            <w:pPr>
+              <w:spacing w:line="0" w:lineRule="atLeast"/>
+              <w:ind w:right="380"/>
+              <w:jc w:val="center"/>
+              <w:rPr>
+                <w:rFonts w:ascii="Times New Roman" w:eastAsia="Times New Roman" w:hAnsi="Times New Roman"/>
+                <w:b/>
+                <w:sz w:val="32"/>
+              </w:rPr>
+            </w:pPr>
+            <w:r>
+              <w:rPr>
+                <w:rFonts w:ascii="Times New Roman" w:eastAsia="Times New Roman" w:hAnsi="Times New Roman"/>
+                <w:w w:val="98"/>
+                <w:sz w:val="28"/>
+              </w:rPr>
+              <w:t>FIGURE</w:t>
+            </w:r>
+          </w:p>
+        </w:tc>
+        <w:tc>
+          <w:tcPr>
+            <w:tcW w:w="3006" w:type="dxa"/>
+          </w:tcPr>
+          <w:p>
+            <w:pPr>
+              <w:spacing w:line="0" w:lineRule="atLeast"/>
+              <w:jc w:val="center"/>
+              <w:rPr>
+                <w:rFonts w:ascii="Times New Roman" w:eastAsia="Times New Roman" w:hAnsi="Times New Roman"/>
+                <w:w w:val="99"/>
+                <w:sz w:val="28"/>
+              </w:rPr>
+            </w:pPr>
+            <w:r>
+              <w:rPr>
+                <w:rFonts w:ascii="Times New Roman" w:eastAsia="Times New Roman" w:hAnsi="Times New Roman"/>
+                <w:w w:val="99"/>
+                <w:sz w:val="28"/>
+              </w:rPr>
+              <w:t>PAGE N</w:t>
+            </w:r>
+            <w:r>
+              <w:rPr>
+                <w:rFonts w:ascii="Times New Roman" w:eastAsia="Times New Roman" w:hAnsi="Times New Roman"/>
+                <w:w w:val="99"/>
+                <w:sz w:val="28"/>
+              </w:rPr>
+              <w:t>o.</w:t>
+            </w:r>
+          </w:p>
+        </w:tc>
+      </w:tr>
+      <w:tr>
+        <w:tc>
+          <w:tcPr>
+            <w:tcW w:w="3005" w:type="dxa"/>
+          </w:tcPr>
+          <w:p>
+            <w:pPr>
+              <w:spacing w:line="0" w:lineRule="atLeast"/>
+              <w:ind w:right="380"/>
+              <w:jc w:val="center"/>
+              <w:rPr>
+                <w:rFonts w:ascii="Times New Roman" w:eastAsia="Times New Roman" w:hAnsi="Times New Roman"/>
+                <w:sz w:val="28"/>
+              </w:rPr>
+            </w:pPr>
+          </w:p>
+        </w:tc>
+        <w:tc>
+          <w:tcPr>
+            <w:tcW w:w="3005" w:type="dxa"/>
+          </w:tcPr>
+          <w:p>
+            <w:pPr>
+              <w:spacing w:line="0" w:lineRule="atLeast"/>
+              <w:ind w:right="380"/>
+              <w:jc w:val="center"/>
+              <w:rPr>
+                <w:rFonts w:ascii="Times New Roman" w:eastAsia="Times New Roman" w:hAnsi="Times New Roman"/>
+                <w:w w:val="98"/>
+                <w:sz w:val="28"/>
+              </w:rPr>
+            </w:pPr>
+          </w:p>
+        </w:tc>
+        <w:tc>
+          <w:tcPr>
+            <w:tcW w:w="3006" w:type="dxa"/>
+          </w:tcPr>
+          <w:p>
+            <w:pPr>
+              <w:spacing w:line="0" w:lineRule="atLeast"/>
+              <w:jc w:val="center"/>
+              <w:rPr>
+                <w:rFonts w:ascii="Times New Roman" w:eastAsia="Times New Roman" w:hAnsi="Times New Roman"/>
+                <w:w w:val="99"/>
+                <w:sz w:val="28"/>
+              </w:rPr>
+            </w:pPr>
+          </w:p>
+        </w:tc>
+      </w:tr>
+    </w:tbl>
+    <w:p>
+      <w:pPr>
+        <w:spacing w:line="0" w:lineRule="atLeast"/>
+        <w:ind w:right="380"/>
+        <w:jc w:val="center"/>
+        <w:rPr>
+          <w:rFonts w:ascii="Times New Roman" w:eastAsia="Times New Roman" w:hAnsi="Times New Roman"/>
+          <w:b/>
+          <w:sz w:val="32"/>
+        </w:rPr>
+      </w:pPr>
+    </w:p>
+    <w:p>
+      <w:pPr>
+        <w:rPr>
+          <w:rFonts w:ascii="Times New Roman" w:hAnsi="Times New Roman" w:cs="Times New Roman"/>
+          <w:b/>
+          <w:bCs/>
+          <w:sz w:val="30"/>
+          <w:szCs w:val="30"/>
+        </w:rPr>
+      </w:pPr>
+    </w:p>
+    <w:p>
+      <w:pPr>
+        <w:rPr>
+          <w:rFonts w:ascii="Times New Roman" w:hAnsi="Times New Roman" w:cs="Times New Roman"/>
+          <w:b/>
+          <w:bCs/>
+          <w:sz w:val="30"/>
+          <w:szCs w:val="30"/>
+        </w:rPr>
+      </w:pPr>
+      <w:r>
+        <w:rPr>
+          <w:rFonts w:ascii="Times New Roman" w:hAnsi="Times New Roman" w:cs="Times New Roman"/>
+          <w:b/>
+          <w:bCs/>
+          <w:sz w:val="30"/>
+          <w:szCs w:val="30"/>
+        </w:rPr>
+        <w:br w:type="page"/>
+      </w:r>
+    </w:p>
+    <w:p>
+      <w:pPr>
+        <w:spacing w:line="0" w:lineRule="atLeast"/>
+        <w:ind w:right="380"/>
+        <w:jc w:val="center"/>
+        <w:rPr>
+          <w:rFonts w:ascii="Times New Roman" w:eastAsia="Times New Roman" w:hAnsi="Times New Roman"/>
+          <w:b/>
+          <w:sz w:val="32"/>
+        </w:rPr>
+      </w:pPr>
+    </w:p>
+    <w:p>
+      <w:pPr>
+        <w:spacing w:line="0" w:lineRule="atLeast"/>
+        <w:ind w:right="380"/>
+        <w:jc w:val="center"/>
+        <w:rPr>
+          <w:rFonts w:ascii="Times New Roman" w:eastAsia="Times New Roman" w:hAnsi="Times New Roman"/>
+          <w:b/>
+          <w:sz w:val="32"/>
+        </w:rPr>
+      </w:pPr>
+      <w:r>
+        <w:rPr>
+          <w:rFonts w:ascii="Times New Roman" w:eastAsia="Times New Roman" w:hAnsi="Times New Roman"/>
+          <w:b/>
+          <w:sz w:val="32"/>
+        </w:rPr>
+        <w:t>List of figures</w:t>
+      </w:r>
+    </w:p>
+    <w:p>
+      <w:pPr>
+        <w:rPr>
+          <w:rFonts w:ascii="Times New Roman" w:hAnsi="Times New Roman" w:cs="Times New Roman"/>
+          <w:b/>
+          <w:bCs/>
+          <w:sz w:val="30"/>
+          <w:szCs w:val="30"/>
+        </w:rPr>
+      </w:pPr>
+    </w:p>
+    <w:tbl>
+      <w:tblPr>
+        <w:tblStyle w:val="TableGrid"/>
+        <w:tblW w:w="0" w:type="auto"/>
+        <w:tblLook w:val="04A0" w:firstRow="1" w:lastRow="0" w:firstColumn="1" w:lastColumn="0" w:noHBand="0" w:noVBand="1"/>
+      </w:tblPr>
+      <w:tblGrid>
+        <w:gridCol w:w="3005"/>
+        <w:gridCol w:w="3005"/>
+        <w:gridCol w:w="3006"/>
+      </w:tblGrid>
+      <w:tr>
+        <w:tc>
+          <w:tcPr>
+            <w:tcW w:w="3005" w:type="dxa"/>
+            <w:vAlign w:val="center"/>
+          </w:tcPr>
+          <w:p>
+            <w:pPr>
+              <w:jc w:val="center"/>
+              <w:rPr>
+                <w:rFonts w:ascii="Times New Roman" w:hAnsi="Times New Roman" w:cs="Times New Roman"/>
+                <w:b/>
+                <w:bCs/>
+                <w:sz w:val="30"/>
+                <w:szCs w:val="30"/>
+              </w:rPr>
+            </w:pPr>
+            <w:r>
+              <w:rPr>
+                <w:rFonts w:ascii="Times New Roman" w:eastAsia="Times New Roman" w:hAnsi="Times New Roman"/>
+                <w:sz w:val="28"/>
+              </w:rPr>
+              <w:t>N</w:t>
+            </w:r>
+            <w:r>
+              <w:rPr>
+                <w:rFonts w:ascii="Times New Roman" w:eastAsia="Times New Roman" w:hAnsi="Times New Roman"/>
+                <w:sz w:val="28"/>
+              </w:rPr>
+              <w:t>o.</w:t>
+            </w:r>
+          </w:p>
+        </w:tc>
+        <w:tc>
+          <w:tcPr>
+            <w:tcW w:w="3005" w:type="dxa"/>
+            <w:vAlign w:val="center"/>
+          </w:tcPr>
+          <w:p>
+            <w:pPr>
+              <w:spacing w:line="0" w:lineRule="atLeast"/>
+              <w:jc w:val="center"/>
+              <w:rPr>
+                <w:rFonts w:ascii="Times New Roman" w:eastAsia="Times New Roman" w:hAnsi="Times New Roman"/>
+                <w:sz w:val="28"/>
+              </w:rPr>
+            </w:pPr>
+            <w:r>
+              <w:rPr>
+                <w:rFonts w:ascii="Times New Roman" w:eastAsia="Times New Roman" w:hAnsi="Times New Roman"/>
+                <w:sz w:val="28"/>
+              </w:rPr>
+              <w:t>TABLE NAME</w:t>
+            </w:r>
+          </w:p>
+        </w:tc>
+        <w:tc>
+          <w:tcPr>
+            <w:tcW w:w="3006" w:type="dxa"/>
+            <w:vAlign w:val="center"/>
+          </w:tcPr>
+          <w:p>
+            <w:pPr>
+              <w:spacing w:line="0" w:lineRule="atLeast"/>
+              <w:jc w:val="center"/>
+              <w:rPr>
+                <w:rFonts w:ascii="Times New Roman" w:eastAsia="Times New Roman" w:hAnsi="Times New Roman"/>
+                <w:w w:val="99"/>
+                <w:sz w:val="28"/>
+              </w:rPr>
+            </w:pPr>
+            <w:r>
+              <w:rPr>
+                <w:rFonts w:ascii="Times New Roman" w:eastAsia="Times New Roman" w:hAnsi="Times New Roman"/>
+                <w:w w:val="99"/>
+                <w:sz w:val="28"/>
+              </w:rPr>
+              <w:t>PAGE NO</w:t>
+            </w:r>
+          </w:p>
+        </w:tc>
+      </w:tr>
+      <w:tr>
+        <w:tc>
+          <w:tcPr>
+            <w:tcW w:w="3005" w:type="dxa"/>
+            <w:vAlign w:val="center"/>
+          </w:tcPr>
+          <w:p>
+            <w:pPr>
+              <w:jc w:val="center"/>
+              <w:rPr>
+                <w:rFonts w:ascii="Times New Roman" w:eastAsia="Times New Roman" w:hAnsi="Times New Roman"/>
+                <w:sz w:val="28"/>
+              </w:rPr>
+            </w:pPr>
+          </w:p>
+        </w:tc>
+        <w:tc>
+          <w:tcPr>
+            <w:tcW w:w="3005" w:type="dxa"/>
+            <w:vAlign w:val="center"/>
+          </w:tcPr>
+          <w:p>
+            <w:pPr>
+              <w:spacing w:line="0" w:lineRule="atLeast"/>
+              <w:jc w:val="center"/>
+              <w:rPr>
+                <w:rFonts w:ascii="Times New Roman" w:eastAsia="Times New Roman" w:hAnsi="Times New Roman"/>
+                <w:sz w:val="28"/>
+              </w:rPr>
+            </w:pPr>
+          </w:p>
+        </w:tc>
+        <w:tc>
+          <w:tcPr>
+            <w:tcW w:w="3006" w:type="dxa"/>
+            <w:vAlign w:val="center"/>
+          </w:tcPr>
+          <w:p>
+            <w:pPr>
+              <w:spacing w:line="0" w:lineRule="atLeast"/>
+              <w:jc w:val="center"/>
+              <w:rPr>
+                <w:rFonts w:ascii="Times New Roman" w:eastAsia="Times New Roman" w:hAnsi="Times New Roman"/>
+                <w:w w:val="99"/>
+                <w:sz w:val="28"/>
+              </w:rPr>
+            </w:pPr>
+          </w:p>
+        </w:tc>
+      </w:tr>
+    </w:tbl>
+    <w:p>
+      <w:pPr>
+        <w:rPr>
+          <w:rFonts w:ascii="Times New Roman" w:hAnsi="Times New Roman" w:cs="Times New Roman"/>
+          <w:b/>
+          <w:bCs/>
+          <w:sz w:val="30"/>
+          <w:szCs w:val="30"/>
+        </w:rPr>
+      </w:pPr>
+    </w:p>
+    <w:p>
+      <w:pPr>
+        <w:rPr>
+          <w:rFonts w:ascii="Times New Roman" w:hAnsi="Times New Roman" w:cs="Times New Roman"/>
+          <w:b/>
+          <w:bCs/>
+          <w:sz w:val="30"/>
+          <w:szCs w:val="30"/>
+        </w:rPr>
+      </w:pPr>
+      <w:r>
+        <w:rPr>
+          <w:rFonts w:ascii="Times New Roman" w:hAnsi="Times New Roman" w:cs="Times New Roman"/>
+          <w:b/>
+          <w:bCs/>
+          <w:sz w:val="30"/>
+          <w:szCs w:val="30"/>
+        </w:rPr>
+        <w:br w:type="page"/>
+      </w:r>
+    </w:p>
+    <w:p>
+      <w:pPr>
+        <w:spacing w:line="0" w:lineRule="atLeast"/>
+        <w:ind w:right="6"/>
+        <w:jc w:val="center"/>
+        <w:rPr>
+          <w:rFonts w:ascii="Times New Roman" w:eastAsia="Times New Roman" w:hAnsi="Times New Roman"/>
+          <w:sz w:val="28"/>
+        </w:rPr>
+      </w:pPr>
+    </w:p>
+    <w:p>
+      <w:pPr>
+        <w:spacing w:line="0" w:lineRule="atLeast"/>
+        <w:ind w:right="6"/>
+        <w:jc w:val="center"/>
+        <w:rPr>
+          <w:rFonts w:ascii="Times New Roman" w:eastAsia="Times New Roman" w:hAnsi="Times New Roman"/>
+          <w:sz w:val="28"/>
+        </w:rPr>
+      </w:pPr>
+      <w:r>
+        <w:rPr>
+          <w:rFonts w:ascii="Times New Roman" w:eastAsia="Times New Roman" w:hAnsi="Times New Roman"/>
+          <w:sz w:val="28"/>
+        </w:rPr>
+        <w:t>CHAPTER 1</w:t>
+      </w:r>
+    </w:p>
+    <w:p>
+      <w:pPr>
+        <w:spacing w:line="0" w:lineRule="atLeast"/>
+        <w:ind w:right="6"/>
+        <w:jc w:val="center"/>
+        <w:rPr>
+          <w:rFonts w:ascii="Times New Roman" w:eastAsia="Times New Roman" w:hAnsi="Times New Roman"/>
+          <w:b/>
+          <w:sz w:val="32"/>
+        </w:rPr>
+      </w:pPr>
+      <w:r>
+        <w:rPr>
+          <w:rFonts w:ascii="Times New Roman" w:eastAsia="Times New Roman" w:hAnsi="Times New Roman"/>
+          <w:b/>
+          <w:sz w:val="32"/>
+        </w:rPr>
+        <w:t>INTRODUCTION</w:t>
+      </w:r>
+    </w:p>
+    <w:p>
+      <w:pPr>
+        <w:spacing w:line="360" w:lineRule="auto"/>
+        <w:ind w:right="380"/>
+        <w:jc w:val="both"/>
+        <w:rPr>
+          <w:rFonts w:ascii="Times New Roman" w:eastAsia="Times New Roman" w:hAnsi="Times New Roman"/>
+          <w:sz w:val="24"/>
+        </w:rPr>
+      </w:pPr>
+      <w:r>
+        <w:rPr>
+          <w:rFonts w:ascii="Times New Roman" w:eastAsia="Times New Roman" w:hAnsi="Times New Roman"/>
+          <w:sz w:val="24"/>
+        </w:rPr>
+        <w:t xml:space="preserve">This project is </w:t>
+      </w:r>
+      <w:proofErr w:type="gramStart"/>
+      <w:r>
+        <w:rPr>
+          <w:rFonts w:ascii="Times New Roman" w:eastAsia="Times New Roman" w:hAnsi="Times New Roman"/>
+          <w:sz w:val="24"/>
+        </w:rPr>
+        <w:t>an</w:t>
+      </w:r>
+      <w:proofErr w:type="gramEnd"/>
+      <w:r>
+        <w:rPr>
+          <w:rFonts w:ascii="Times New Roman" w:eastAsia="Times New Roman" w:hAnsi="Times New Roman"/>
+          <w:sz w:val="24"/>
+        </w:rPr>
+        <w:t xml:space="preserve"> </w:t>
+      </w:r>
+      <w:r>
+        <w:rPr>
+          <w:rFonts w:ascii="Times New Roman" w:eastAsia="Times New Roman" w:hAnsi="Times New Roman"/>
+          <w:sz w:val="24"/>
+        </w:rPr>
+        <w:t xml:space="preserve">web application </w:t>
+      </w:r>
+      <w:r>
+        <w:rPr>
+          <w:rFonts w:ascii="Times New Roman" w:eastAsia="Times New Roman" w:hAnsi="Times New Roman"/>
+          <w:sz w:val="24"/>
+        </w:rPr>
+        <w:t>which is used to access previous year questions that were asked on various exams on different subjects of various departments across various universities.</w:t>
+      </w:r>
+      <w:r>
+        <w:rPr>
+          <w:rFonts w:ascii="Times New Roman" w:eastAsia="Times New Roman" w:hAnsi="Times New Roman"/>
+          <w:sz w:val="24"/>
+        </w:rPr>
+        <w:t xml:space="preserve"> </w:t>
+      </w:r>
+      <w:r>
+        <w:rPr>
+          <w:rFonts w:ascii="Times New Roman" w:eastAsia="Times New Roman" w:hAnsi="Times New Roman"/>
+          <w:sz w:val="24"/>
+        </w:rPr>
+        <w:t xml:space="preserve">It allows users to access questions easily by using search feature and categorisation feature, users can even sort questions based on various conditions like ‘important’, ‘most asked’, etc. Users can also add questions when logged in and verified successfully. An admin or moderator can have the access to verify the questions added by the users and can decide whether the question should be shown on the webpage or not and can add more universities, departments and subjects. A super-admin will have the complete privileges on the web app, </w:t>
+      </w:r>
+      <w:proofErr w:type="gramStart"/>
+      <w:r>
+        <w:rPr>
+          <w:rFonts w:ascii="Times New Roman" w:eastAsia="Times New Roman" w:hAnsi="Times New Roman"/>
+          <w:sz w:val="24"/>
+        </w:rPr>
+        <w:t>i.e.</w:t>
+      </w:r>
+      <w:proofErr w:type="gramEnd"/>
+      <w:r>
+        <w:rPr>
+          <w:rFonts w:ascii="Times New Roman" w:eastAsia="Times New Roman" w:hAnsi="Times New Roman"/>
+          <w:sz w:val="24"/>
+        </w:rPr>
+        <w:t xml:space="preserve"> can add/remove moderators, add/remove users etc.</w:t>
+      </w:r>
+      <w:r>
+        <w:rPr>
+          <w:rFonts w:ascii="Times New Roman" w:eastAsia="Times New Roman" w:hAnsi="Times New Roman"/>
+          <w:sz w:val="24"/>
+        </w:rPr>
+        <w:t xml:space="preserve"> </w:t>
+      </w:r>
+    </w:p>
+    <w:p>
+      <w:pPr>
+        <w:spacing w:line="360" w:lineRule="auto"/>
+        <w:ind w:right="380"/>
+        <w:jc w:val="both"/>
+        <w:rPr>
+          <w:rFonts w:ascii="Times New Roman" w:eastAsia="Times New Roman" w:hAnsi="Times New Roman"/>
+          <w:sz w:val="24"/>
+        </w:rPr>
+      </w:pPr>
+      <w:r>
+        <w:rPr>
+          <w:rFonts w:ascii="Times New Roman" w:eastAsia="Times New Roman" w:hAnsi="Times New Roman"/>
+          <w:sz w:val="24"/>
+        </w:rPr>
+        <w:t>The key aim of this application is to make the learning process easy by minifying the timing looking for previous year question papers as this provides all the questions and can be accessed easily.</w:t>
+      </w:r>
+    </w:p>
+    <w:p>
+      <w:pPr>
+        <w:rPr>
+          <w:rFonts w:ascii="Times New Roman" w:hAnsi="Times New Roman" w:cs="Times New Roman"/>
+          <w:b/>
+          <w:bCs/>
+          <w:sz w:val="30"/>
+          <w:szCs w:val="30"/>
+        </w:rPr>
+      </w:pPr>
+    </w:p>
+    <w:p>
+      <w:pPr>
+        <w:rPr>
+          <w:rFonts w:ascii="Times New Roman" w:hAnsi="Times New Roman" w:cs="Times New Roman"/>
+          <w:b/>
+          <w:bCs/>
+          <w:sz w:val="30"/>
+          <w:szCs w:val="30"/>
+        </w:rPr>
+      </w:pPr>
+      <w:r>
+        <w:rPr>
+          <w:rFonts w:ascii="Times New Roman" w:hAnsi="Times New Roman" w:cs="Times New Roman"/>
+          <w:b/>
+          <w:bCs/>
+          <w:sz w:val="30"/>
+          <w:szCs w:val="30"/>
+        </w:rPr>
+        <w:br w:type="page"/>
+      </w:r>
+    </w:p>
+    <w:p>
+      <w:pPr>
+        <w:spacing w:line="0" w:lineRule="atLeast"/>
+        <w:ind w:right="6"/>
+        <w:jc w:val="center"/>
+        <w:rPr>
+          <w:rFonts w:ascii="Times New Roman" w:eastAsia="Times New Roman" w:hAnsi="Times New Roman"/>
+          <w:sz w:val="28"/>
+        </w:rPr>
+      </w:pPr>
+    </w:p>
+    <w:p>
+      <w:pPr>
+        <w:spacing w:line="0" w:lineRule="atLeast"/>
+        <w:ind w:right="6"/>
+        <w:jc w:val="center"/>
+        <w:rPr>
+          <w:rFonts w:ascii="Times New Roman" w:eastAsia="Times New Roman" w:hAnsi="Times New Roman"/>
+          <w:sz w:val="28"/>
+        </w:rPr>
+      </w:pPr>
+      <w:r>
+        <w:rPr>
+          <w:rFonts w:ascii="Times New Roman" w:eastAsia="Times New Roman" w:hAnsi="Times New Roman"/>
+          <w:sz w:val="28"/>
+        </w:rPr>
+        <w:t>CHAPTER 2</w:t>
+      </w:r>
+    </w:p>
+    <w:p>
+      <w:pPr>
+        <w:spacing w:line="0" w:lineRule="atLeast"/>
+        <w:ind w:left="940"/>
+        <w:rPr>
+          <w:rFonts w:ascii="Times New Roman" w:eastAsia="Times New Roman" w:hAnsi="Times New Roman"/>
+          <w:b/>
+          <w:sz w:val="32"/>
+        </w:rPr>
+      </w:pPr>
+      <w:r>
+        <w:rPr>
+          <w:rFonts w:ascii="Times New Roman" w:eastAsia="Times New Roman" w:hAnsi="Times New Roman"/>
+          <w:b/>
+          <w:sz w:val="32"/>
+        </w:rPr>
+        <w:t>PROBLEM DEFINITION AND METHODOLOGY</w:t>
+      </w:r>
+    </w:p>
+    <w:p>
+      <w:pPr>
+        <w:spacing w:line="0" w:lineRule="atLeast"/>
+        <w:ind w:left="940"/>
+        <w:rPr>
+          <w:rFonts w:ascii="Times New Roman" w:eastAsia="Times New Roman" w:hAnsi="Times New Roman"/>
+          <w:b/>
+          <w:sz w:val="32"/>
+        </w:rPr>
+      </w:pPr>
+    </w:p>
+    <w:p>
+      <w:pPr>
+        <w:spacing w:line="0" w:lineRule="atLeast"/>
+        <w:ind w:left="940"/>
+        <w:rPr>
+          <w:rFonts w:ascii="Times New Roman" w:eastAsia="Times New Roman" w:hAnsi="Times New Roman"/>
+          <w:b/>
+          <w:sz w:val="32"/>
+        </w:rPr>
+      </w:pPr>
+    </w:p>
+    <w:p>
+      <w:pPr>
+        <w:spacing w:line="0" w:lineRule="atLeast"/>
+        <w:rPr>
+          <w:rFonts w:ascii="Times New Roman" w:eastAsia="Times New Roman" w:hAnsi="Times New Roman"/>
+          <w:b/>
+          <w:sz w:val="28"/>
+        </w:rPr>
+      </w:pPr>
+      <w:r>
+        <w:rPr>
+          <w:rFonts w:ascii="Times New Roman" w:eastAsia="Times New Roman" w:hAnsi="Times New Roman"/>
+          <w:b/>
+          <w:sz w:val="28"/>
+        </w:rPr>
+        <w:t>2.1 Problem Definition</w:t>
+      </w:r>
+    </w:p>
+    <w:p>
+      <w:pPr>
+        <w:spacing w:line="360" w:lineRule="auto"/>
+        <w:rPr>
+          <w:rFonts w:ascii="Times New Roman" w:eastAsia="Times New Roman" w:hAnsi="Times New Roman"/>
+          <w:bCs/>
+          <w:sz w:val="24"/>
+          <w:szCs w:val="24"/>
+        </w:rPr>
+      </w:pPr>
+      <w:r>
+        <w:rPr>
+          <w:rFonts w:ascii="Times New Roman" w:eastAsia="Times New Roman" w:hAnsi="Times New Roman"/>
+          <w:bCs/>
+          <w:sz w:val="24"/>
+          <w:szCs w:val="24"/>
+        </w:rPr>
+        <w:t xml:space="preserve">The project aims to solve the problem faced by the students while studying for exams. It’s difficult to </w:t>
+      </w:r>
+      <w:r>
+        <w:rPr>
+          <w:rFonts w:ascii="Times New Roman" w:eastAsia="Times New Roman" w:hAnsi="Times New Roman"/>
+          <w:bCs/>
+          <w:sz w:val="24"/>
+          <w:szCs w:val="24"/>
+        </w:rPr>
+        <w:t xml:space="preserve">collect each and every </w:t>
+      </w:r>
+      <w:proofErr w:type="gramStart"/>
+      <w:r>
+        <w:rPr>
+          <w:rFonts w:ascii="Times New Roman" w:eastAsia="Times New Roman" w:hAnsi="Times New Roman"/>
+          <w:bCs/>
+          <w:sz w:val="24"/>
+          <w:szCs w:val="24"/>
+        </w:rPr>
+        <w:t>questions</w:t>
+      </w:r>
+      <w:proofErr w:type="gramEnd"/>
+      <w:r>
+        <w:rPr>
+          <w:rFonts w:ascii="Times New Roman" w:eastAsia="Times New Roman" w:hAnsi="Times New Roman"/>
+          <w:bCs/>
+          <w:sz w:val="24"/>
+          <w:szCs w:val="24"/>
+        </w:rPr>
+        <w:t xml:space="preserve"> asked previously on exams, also it consumes lot of time in this process. </w:t>
+      </w:r>
+      <w:r>
+        <w:rPr>
+          <w:rFonts w:ascii="Times New Roman" w:eastAsia="Times New Roman" w:hAnsi="Times New Roman"/>
+          <w:bCs/>
+          <w:sz w:val="24"/>
+          <w:szCs w:val="24"/>
+        </w:rPr>
+        <w:t>And while looking for questions there will be also a possibility of human error.</w:t>
+      </w:r>
+    </w:p>
+    <w:p>
+      <w:pPr>
+        <w:spacing w:line="360" w:lineRule="auto"/>
+        <w:rPr>
+          <w:rFonts w:ascii="Times New Roman" w:eastAsia="Times New Roman" w:hAnsi="Times New Roman"/>
+          <w:bCs/>
+          <w:sz w:val="24"/>
+          <w:szCs w:val="24"/>
+        </w:rPr>
+      </w:pPr>
+    </w:p>
+    <w:p>
+      <w:pPr>
+        <w:spacing w:line="360" w:lineRule="auto"/>
+        <w:rPr>
+          <w:rFonts w:ascii="Times New Roman" w:eastAsia="Times New Roman" w:hAnsi="Times New Roman"/>
+          <w:bCs/>
+          <w:sz w:val="24"/>
+          <w:szCs w:val="24"/>
+        </w:rPr>
+      </w:pPr>
+    </w:p>
+    <w:p>
+      <w:pPr>
+        <w:spacing w:line="0" w:lineRule="atLeast"/>
+        <w:rPr>
+          <w:rFonts w:ascii="Times New Roman" w:eastAsia="Times New Roman" w:hAnsi="Times New Roman"/>
+          <w:b/>
+          <w:sz w:val="28"/>
+        </w:rPr>
+      </w:pPr>
+      <w:r>
+        <w:rPr>
+          <w:rFonts w:ascii="Times New Roman" w:eastAsia="Times New Roman" w:hAnsi="Times New Roman"/>
+          <w:b/>
+          <w:sz w:val="28"/>
+        </w:rPr>
+        <w:t>2.2 Project Overview</w:t>
+      </w:r>
+    </w:p>
+    <w:p>
+      <w:pPr>
+        <w:spacing w:line="360" w:lineRule="auto"/>
+        <w:rPr>
+          <w:rFonts w:ascii="Times New Roman" w:eastAsia="Times New Roman" w:hAnsi="Times New Roman"/>
+          <w:bCs/>
+          <w:sz w:val="24"/>
+          <w:szCs w:val="24"/>
+        </w:rPr>
+      </w:pPr>
+      <w:r>
+        <w:rPr>
+          <w:rFonts w:ascii="Times New Roman" w:eastAsia="Times New Roman" w:hAnsi="Times New Roman"/>
+          <w:bCs/>
+          <w:sz w:val="24"/>
+          <w:szCs w:val="24"/>
+        </w:rPr>
+        <w:t xml:space="preserve">This web-app can be used to access </w:t>
+      </w:r>
+      <w:r>
+        <w:rPr>
+          <w:rFonts w:ascii="Times New Roman" w:eastAsia="Times New Roman" w:hAnsi="Times New Roman"/>
+          <w:sz w:val="24"/>
+        </w:rPr>
+        <w:t>previous year questions that were asked on various exams on different subjects of various departments across various universities.</w:t>
+      </w:r>
+      <w:r>
+        <w:rPr>
+          <w:rFonts w:ascii="Times New Roman" w:eastAsia="Times New Roman" w:hAnsi="Times New Roman"/>
+          <w:sz w:val="24"/>
+        </w:rPr>
+        <w:t xml:space="preserve"> </w:t>
+      </w:r>
+      <w:r>
+        <w:rPr>
+          <w:rFonts w:ascii="Times New Roman" w:eastAsia="Times New Roman" w:hAnsi="Times New Roman"/>
+          <w:sz w:val="24"/>
+        </w:rPr>
+        <w:t>It allows users to access questions easily by using search feature and categorisation feature, users can even sort questions based on various conditions like ‘important’, ‘most asked’, etc. Users can also add questions when logged in and verified successfully.</w:t>
+      </w:r>
+      <w:r>
+        <w:rPr>
+          <w:rFonts w:ascii="Times New Roman" w:eastAsia="Times New Roman" w:hAnsi="Times New Roman"/>
+          <w:sz w:val="24"/>
+        </w:rPr>
+        <w:t xml:space="preserve"> There will be less chance of human errors since the moderators will be there</w:t>
+      </w:r>
+      <w:r>
+        <w:rPr>
+          <w:rFonts w:ascii="Times New Roman" w:eastAsia="Times New Roman" w:hAnsi="Times New Roman"/>
+          <w:sz w:val="24"/>
+        </w:rPr>
+        <w:t xml:space="preserve"> for verification. The simple user interface will make </w:t>
+      </w:r>
+      <w:r>
+        <w:rPr>
+          <w:rFonts w:ascii="Times New Roman" w:eastAsia="Times New Roman" w:hAnsi="Times New Roman"/>
+          <w:sz w:val="24"/>
+        </w:rPr>
+        <w:t>the purpose of this project more efficient.</w:t>
+      </w:r>
+    </w:p>
+    <w:p>
+      <w:pPr>
+        <w:rPr>
+          <w:rFonts w:ascii="Times New Roman" w:hAnsi="Times New Roman" w:cs="Times New Roman"/>
+          <w:b/>
+          <w:bCs/>
+          <w:sz w:val="30"/>
+          <w:szCs w:val="30"/>
+        </w:rPr>
+      </w:pPr>
+    </w:p>
+    <w:p>
+      <w:pPr>
+        <w:rPr>
+          <w:rFonts w:ascii="Times New Roman" w:hAnsi="Times New Roman" w:cs="Times New Roman"/>
+          <w:b/>
+          <w:bCs/>
+          <w:sz w:val="30"/>
+          <w:szCs w:val="30"/>
+        </w:rPr>
+      </w:pPr>
+      <w:r>
+        <w:rPr>
+          <w:rFonts w:ascii="Times New Roman" w:hAnsi="Times New Roman" w:cs="Times New Roman"/>
+          <w:b/>
+          <w:bCs/>
+          <w:sz w:val="30"/>
+          <w:szCs w:val="30"/>
+        </w:rPr>
+        <w:br w:type="page"/>
+      </w:r>
+    </w:p>
+    <w:p>
+      <w:pPr>
+        <w:spacing w:line="0" w:lineRule="atLeast"/>
+        <w:rPr>
+          <w:rFonts w:ascii="Times New Roman" w:eastAsia="Times New Roman" w:hAnsi="Times New Roman"/>
+          <w:b/>
+          <w:sz w:val="28"/>
+        </w:rPr>
+      </w:pPr>
+      <w:r>
+        <w:rPr>
+          <w:rFonts w:ascii="Times New Roman" w:eastAsia="Times New Roman" w:hAnsi="Times New Roman"/>
+          <w:b/>
+          <w:sz w:val="28"/>
+        </w:rPr>
+        <w:lastRenderedPageBreak/>
+        <w:t>2.</w:t>
+      </w:r>
+      <w:r>
+        <w:rPr>
+          <w:rFonts w:ascii="Times New Roman" w:eastAsia="Times New Roman" w:hAnsi="Times New Roman"/>
+          <w:b/>
+          <w:sz w:val="28"/>
+        </w:rPr>
+        <w:t>3</w:t>
+      </w:r>
+      <w:r>
+        <w:rPr>
+          <w:rFonts w:ascii="Times New Roman" w:eastAsia="Times New Roman" w:hAnsi="Times New Roman"/>
+          <w:b/>
+          <w:sz w:val="28"/>
+        </w:rPr>
+        <w:t xml:space="preserve"> </w:t>
+      </w:r>
+      <w:r>
+        <w:rPr>
+          <w:rFonts w:ascii="Times New Roman" w:eastAsia="Times New Roman" w:hAnsi="Times New Roman"/>
+          <w:b/>
+          <w:sz w:val="28"/>
+        </w:rPr>
+        <w:t>Methodology</w:t>
+      </w:r>
+    </w:p>
+    <w:p>
+      <w:pPr>
+        <w:spacing w:line="355" w:lineRule="auto"/>
+        <w:ind w:right="6"/>
+        <w:jc w:val="both"/>
+        <w:rPr>
+          <w:rFonts w:ascii="Times New Roman" w:eastAsia="Times New Roman" w:hAnsi="Times New Roman"/>
+          <w:sz w:val="24"/>
+        </w:rPr>
+      </w:pPr>
+      <w:r>
+        <w:rPr>
+          <w:rFonts w:ascii="Times New Roman" w:eastAsia="Times New Roman" w:hAnsi="Times New Roman"/>
+          <w:sz w:val="24"/>
+        </w:rPr>
+        <w:t>AGILE methodology is a practice that promotes continuous iteration of development and testing throughout the software development lifecycle of the project. Both development and testing activities are concurrent unlike the Waterfall model. The agile software development emphasizes on four core values.</w:t>
+      </w:r>
+    </w:p>
+    <w:p>
+      <w:pPr>
+        <w:numPr>
+          <w:ilvl w:val="0"/>
+          <w:numId w:val="3"/>
+        </w:numPr>
+        <w:tabs>
+          <w:tab w:val="left" w:pos="720"/>
+        </w:tabs>
+        <w:spacing w:after="0" w:line="0" w:lineRule="atLeast"/>
+        <w:ind w:left="720" w:hanging="360"/>
+        <w:rPr>
+          <w:rFonts w:ascii="minorBidi" w:eastAsia="minorBidi" w:hAnsi="minorBidi"/>
+          <w:sz w:val="24"/>
+        </w:rPr>
+      </w:pPr>
+      <w:r>
+        <w:rPr>
+          <w:rFonts w:ascii="Times New Roman" w:eastAsia="Times New Roman" w:hAnsi="Times New Roman"/>
+          <w:sz w:val="24"/>
+        </w:rPr>
+        <w:t xml:space="preserve">Individual and team interactions over processes and </w:t>
+      </w:r>
+      <w:proofErr w:type="gramStart"/>
+      <w:r>
+        <w:rPr>
+          <w:rFonts w:ascii="Times New Roman" w:eastAsia="Times New Roman" w:hAnsi="Times New Roman"/>
+          <w:sz w:val="24"/>
+        </w:rPr>
+        <w:t>tools .</w:t>
+      </w:r>
+      <w:proofErr w:type="gramEnd"/>
+    </w:p>
+    <w:p>
+      <w:pPr>
+        <w:spacing w:line="152" w:lineRule="exact"/>
+        <w:rPr>
+          <w:sz w:val="24"/>
+        </w:rPr>
+      </w:pPr>
+    </w:p>
+    <w:p>
+      <w:pPr>
+        <w:numPr>
+          <w:ilvl w:val="0"/>
+          <w:numId w:val="3"/>
+        </w:numPr>
+        <w:tabs>
+          <w:tab w:val="left" w:pos="720"/>
+        </w:tabs>
+        <w:spacing w:after="0" w:line="0" w:lineRule="atLeast"/>
+        <w:ind w:left="720" w:hanging="360"/>
+        <w:rPr>
+          <w:sz w:val="24"/>
+        </w:rPr>
+      </w:pPr>
+      <w:r>
+        <w:rPr>
+          <w:rFonts w:ascii="Times New Roman" w:eastAsia="Times New Roman" w:hAnsi="Times New Roman"/>
+          <w:sz w:val="24"/>
+        </w:rPr>
+        <w:t>Working software over comprehensive documentation.</w:t>
+      </w:r>
+    </w:p>
+    <w:p>
+      <w:pPr>
+        <w:spacing w:line="168" w:lineRule="exact"/>
+        <w:rPr>
+          <w:sz w:val="24"/>
+        </w:rPr>
+      </w:pPr>
+    </w:p>
+    <w:p>
+      <w:pPr>
+        <w:numPr>
+          <w:ilvl w:val="0"/>
+          <w:numId w:val="3"/>
+        </w:numPr>
+        <w:tabs>
+          <w:tab w:val="left" w:pos="720"/>
+        </w:tabs>
+        <w:spacing w:after="0" w:line="345" w:lineRule="auto"/>
+        <w:ind w:left="780" w:right="906" w:hanging="420"/>
+        <w:rPr>
+          <w:sz w:val="24"/>
+        </w:rPr>
+      </w:pPr>
+      <w:r>
+        <w:rPr>
+          <w:rFonts w:ascii="Times New Roman" w:eastAsia="Times New Roman" w:hAnsi="Times New Roman"/>
+          <w:sz w:val="24"/>
+        </w:rPr>
+        <w:t>Customer collaboration over contract negotiation Responding to change over following a plan.</w:t>
+      </w:r>
+    </w:p>
+    <w:p>
+      <w:pPr>
+        <w:tabs>
+          <w:tab w:val="left" w:pos="720"/>
+        </w:tabs>
+        <w:spacing w:after="0" w:line="345" w:lineRule="auto"/>
+        <w:ind w:right="906"/>
+        <w:rPr>
+          <w:sz w:val="24"/>
+        </w:rPr>
+      </w:pPr>
+    </w:p>
+    <w:p>
+      <w:pPr>
+        <w:spacing w:line="0" w:lineRule="atLeast"/>
+        <w:rPr>
+          <w:rFonts w:ascii="Times New Roman" w:eastAsia="Times New Roman" w:hAnsi="Times New Roman"/>
+          <w:sz w:val="24"/>
+        </w:rPr>
+      </w:pPr>
+      <w:r>
+        <w:rPr>
+          <w:rFonts w:ascii="Times New Roman" w:eastAsia="Times New Roman" w:hAnsi="Times New Roman"/>
+          <w:sz w:val="24"/>
+        </w:rPr>
+        <w:t>Phases of Agile Model:</w:t>
+      </w:r>
+    </w:p>
+    <w:p>
+      <w:pPr>
+        <w:spacing w:line="0" w:lineRule="atLeast"/>
+        <w:rPr>
+          <w:rFonts w:ascii="Times New Roman" w:eastAsia="Times New Roman" w:hAnsi="Times New Roman"/>
+          <w:sz w:val="24"/>
+        </w:rPr>
+      </w:pPr>
+    </w:p>
+    <w:p>
+      <w:pPr>
+        <w:numPr>
+          <w:ilvl w:val="0"/>
+          <w:numId w:val="4"/>
+        </w:numPr>
+        <w:tabs>
+          <w:tab w:val="left" w:pos="271"/>
+        </w:tabs>
+        <w:spacing w:after="0" w:line="352" w:lineRule="auto"/>
+        <w:ind w:right="6"/>
+        <w:jc w:val="both"/>
+        <w:rPr>
+          <w:rFonts w:ascii="Times New Roman" w:eastAsia="Times New Roman" w:hAnsi="Times New Roman"/>
+          <w:b/>
+          <w:sz w:val="24"/>
+        </w:rPr>
+      </w:pPr>
+      <w:r>
+        <w:rPr>
+          <w:rFonts w:ascii="Times New Roman" w:eastAsia="Times New Roman" w:hAnsi="Times New Roman"/>
+          <w:b/>
+          <w:sz w:val="24"/>
+        </w:rPr>
+        <w:t>Requirements gathering:</w:t>
+      </w:r>
+      <w:r>
+        <w:rPr>
+          <w:rFonts w:ascii="Times New Roman" w:eastAsia="Times New Roman" w:hAnsi="Times New Roman"/>
+          <w:sz w:val="24"/>
+        </w:rPr>
+        <w:t xml:space="preserve"> In this phase, you must define the requirements. You should explain business opportunities and plan the time and effort needed to build the project. Based on this information, you can evaluate technical and economic feasibility.</w:t>
+      </w:r>
+    </w:p>
+    <w:p>
+      <w:pPr>
+        <w:spacing w:line="235" w:lineRule="exact"/>
+        <w:rPr>
+          <w:rFonts w:ascii="Times New Roman" w:eastAsia="Times New Roman" w:hAnsi="Times New Roman"/>
+          <w:b/>
+          <w:sz w:val="24"/>
+        </w:rPr>
+      </w:pPr>
+    </w:p>
+    <w:p>
+      <w:pPr>
+        <w:numPr>
+          <w:ilvl w:val="0"/>
+          <w:numId w:val="4"/>
+        </w:numPr>
+        <w:tabs>
+          <w:tab w:val="left" w:pos="238"/>
+        </w:tabs>
+        <w:spacing w:after="0" w:line="352" w:lineRule="auto"/>
+        <w:ind w:right="6"/>
+        <w:jc w:val="both"/>
+        <w:rPr>
+          <w:rFonts w:ascii="Times New Roman" w:eastAsia="Times New Roman" w:hAnsi="Times New Roman"/>
+          <w:b/>
+          <w:sz w:val="24"/>
+        </w:rPr>
+      </w:pPr>
+      <w:r>
+        <w:rPr>
+          <w:rFonts w:ascii="Times New Roman" w:eastAsia="Times New Roman" w:hAnsi="Times New Roman"/>
+          <w:b/>
+          <w:sz w:val="24"/>
+        </w:rPr>
+        <w:t>Design the requirements:</w:t>
+      </w:r>
+      <w:r>
+        <w:rPr>
+          <w:rFonts w:ascii="Times New Roman" w:eastAsia="Times New Roman" w:hAnsi="Times New Roman"/>
+          <w:sz w:val="24"/>
+        </w:rPr>
+        <w:t xml:space="preserve"> When you have identified the project, work with stakeholders to define requirements. You can use the user flow diagram or the </w:t>
+      </w:r>
+      <w:proofErr w:type="gramStart"/>
+      <w:r>
+        <w:rPr>
+          <w:rFonts w:ascii="Times New Roman" w:eastAsia="Times New Roman" w:hAnsi="Times New Roman"/>
+          <w:sz w:val="24"/>
+        </w:rPr>
+        <w:t>high level</w:t>
+      </w:r>
+      <w:proofErr w:type="gramEnd"/>
+      <w:r>
+        <w:rPr>
+          <w:rFonts w:ascii="Times New Roman" w:eastAsia="Times New Roman" w:hAnsi="Times New Roman"/>
+          <w:sz w:val="24"/>
+        </w:rPr>
+        <w:t xml:space="preserve"> UML diagram to show the work of new features and show how it will apply to your existing system.</w:t>
+      </w:r>
+    </w:p>
+    <w:p>
+      <w:pPr>
+        <w:spacing w:line="234" w:lineRule="exact"/>
+        <w:rPr>
+          <w:rFonts w:ascii="Times New Roman" w:eastAsia="Times New Roman" w:hAnsi="Times New Roman"/>
+          <w:b/>
+          <w:sz w:val="24"/>
+        </w:rPr>
+      </w:pPr>
+    </w:p>
+    <w:p>
+      <w:pPr>
+        <w:numPr>
+          <w:ilvl w:val="0"/>
+          <w:numId w:val="4"/>
+        </w:numPr>
+        <w:tabs>
+          <w:tab w:val="left" w:pos="305"/>
+        </w:tabs>
+        <w:spacing w:after="0" w:line="355" w:lineRule="auto"/>
+        <w:ind w:right="6"/>
+        <w:jc w:val="both"/>
+        <w:rPr>
+          <w:rFonts w:ascii="Times New Roman" w:eastAsia="Times New Roman" w:hAnsi="Times New Roman"/>
+          <w:b/>
+          <w:sz w:val="24"/>
+        </w:rPr>
+      </w:pPr>
+      <w:r>
+        <w:rPr>
+          <w:rFonts w:ascii="Times New Roman" w:eastAsia="Times New Roman" w:hAnsi="Times New Roman"/>
+          <w:b/>
+          <w:sz w:val="24"/>
+        </w:rPr>
+        <w:t>Construction/ iteration:</w:t>
+      </w:r>
+      <w:r>
+        <w:rPr>
+          <w:rFonts w:ascii="Times New Roman" w:eastAsia="Times New Roman" w:hAnsi="Times New Roman"/>
+          <w:sz w:val="24"/>
+        </w:rPr>
+        <w:t xml:space="preserve"> When the team defines the requirements, the work begins. Designers and developers start working on their project, which aims to deploy a working product. The product will undergo various stages of improvement, so it includes simple, minimal functionality.</w:t>
+      </w:r>
+    </w:p>
+    <w:p>
+      <w:pPr>
+        <w:spacing w:line="231" w:lineRule="exact"/>
+        <w:rPr>
+          <w:rFonts w:ascii="Times New Roman" w:eastAsia="Times New Roman" w:hAnsi="Times New Roman"/>
+          <w:b/>
+          <w:sz w:val="24"/>
+        </w:rPr>
+      </w:pPr>
+    </w:p>
+    <w:p>
+      <w:pPr>
+        <w:numPr>
+          <w:ilvl w:val="0"/>
+          <w:numId w:val="4"/>
+        </w:numPr>
+        <w:tabs>
+          <w:tab w:val="left" w:pos="238"/>
+        </w:tabs>
+        <w:spacing w:after="0" w:line="348" w:lineRule="auto"/>
+        <w:ind w:right="6"/>
+        <w:rPr>
+          <w:rFonts w:ascii="Times New Roman" w:eastAsia="Times New Roman" w:hAnsi="Times New Roman"/>
+          <w:b/>
+          <w:sz w:val="24"/>
+        </w:rPr>
+      </w:pPr>
+      <w:r>
+        <w:rPr>
+          <w:rFonts w:ascii="Times New Roman" w:eastAsia="Times New Roman" w:hAnsi="Times New Roman"/>
+          <w:b/>
+          <w:sz w:val="24"/>
+        </w:rPr>
+        <w:t>Testing:</w:t>
+      </w:r>
+      <w:r>
+        <w:rPr>
+          <w:rFonts w:ascii="Times New Roman" w:eastAsia="Times New Roman" w:hAnsi="Times New Roman"/>
+          <w:sz w:val="24"/>
+        </w:rPr>
+        <w:t xml:space="preserve"> In this phase, the Quality Assurance team examines the product's performance and looks for the bug.</w:t>
+      </w:r>
+    </w:p>
+    <w:p>
+      <w:pPr>
+        <w:spacing w:line="228" w:lineRule="exact"/>
+        <w:rPr>
+          <w:rFonts w:ascii="Times New Roman" w:eastAsia="Times New Roman" w:hAnsi="Times New Roman"/>
+          <w:b/>
+          <w:sz w:val="24"/>
+        </w:rPr>
+      </w:pPr>
+    </w:p>
+    <w:p>
+      <w:pPr>
+        <w:numPr>
+          <w:ilvl w:val="0"/>
+          <w:numId w:val="4"/>
+        </w:numPr>
+        <w:tabs>
+          <w:tab w:val="left" w:pos="240"/>
+        </w:tabs>
+        <w:spacing w:after="0" w:line="0" w:lineRule="atLeast"/>
+        <w:ind w:left="240" w:hanging="240"/>
+        <w:rPr>
+          <w:rFonts w:ascii="Times New Roman" w:eastAsia="Times New Roman" w:hAnsi="Times New Roman"/>
+          <w:b/>
+          <w:sz w:val="24"/>
+        </w:rPr>
+      </w:pPr>
+      <w:r>
+        <w:rPr>
+          <w:rFonts w:ascii="Times New Roman" w:eastAsia="Times New Roman" w:hAnsi="Times New Roman"/>
+          <w:b/>
+          <w:sz w:val="24"/>
+        </w:rPr>
+        <w:t>Deployment:</w:t>
+      </w:r>
+      <w:r>
+        <w:rPr>
+          <w:rFonts w:ascii="Times New Roman" w:eastAsia="Times New Roman" w:hAnsi="Times New Roman"/>
+          <w:sz w:val="24"/>
+        </w:rPr>
+        <w:t xml:space="preserve"> In this phase, the team issues a product for the user's work environment.</w:t>
+      </w:r>
+      <w:r>
+        <w:rPr>
+          <w:rFonts w:ascii="Times New Roman" w:eastAsia="Times New Roman" w:hAnsi="Times New Roman"/>
+          <w:b/>
+          <w:sz w:val="24"/>
+        </w:rPr>
+        <w:t xml:space="preserve"> </w:t>
+      </w:r>
+    </w:p>
+    <w:p>
+      <w:pPr>
+        <w:tabs>
+          <w:tab w:val="left" w:pos="240"/>
+        </w:tabs>
+        <w:spacing w:after="0" w:line="0" w:lineRule="atLeast"/>
+        <w:rPr>
+          <w:rFonts w:ascii="Times New Roman" w:eastAsia="Times New Roman" w:hAnsi="Times New Roman"/>
+          <w:b/>
+          <w:sz w:val="24"/>
+        </w:rPr>
+      </w:pPr>
+    </w:p>
+    <w:p>
+      <w:pPr>
+        <w:tabs>
+          <w:tab w:val="left" w:pos="307"/>
+        </w:tabs>
+        <w:spacing w:after="0" w:line="348" w:lineRule="auto"/>
+        <w:ind w:right="6"/>
+        <w:rPr>
+          <w:rFonts w:ascii="Times New Roman" w:eastAsia="Times New Roman" w:hAnsi="Times New Roman"/>
+          <w:b/>
+          <w:sz w:val="24"/>
+        </w:rPr>
+      </w:pPr>
+      <w:r>
+        <w:rPr>
+          <w:rFonts w:ascii="Times New Roman" w:eastAsia="Times New Roman" w:hAnsi="Times New Roman"/>
+          <w:b/>
+          <w:sz w:val="24"/>
+        </w:rPr>
+        <w:t xml:space="preserve">6. </w:t>
+      </w:r>
+      <w:r>
+        <w:rPr>
+          <w:rFonts w:ascii="Times New Roman" w:eastAsia="Times New Roman" w:hAnsi="Times New Roman"/>
+          <w:b/>
+          <w:sz w:val="24"/>
+        </w:rPr>
+        <w:t>Feedback:</w:t>
+      </w:r>
+      <w:r>
+        <w:rPr>
+          <w:rFonts w:ascii="Times New Roman" w:eastAsia="Times New Roman" w:hAnsi="Times New Roman"/>
+          <w:sz w:val="24"/>
+        </w:rPr>
+        <w:t xml:space="preserve"> After releasing the product, the last step is feedback. In this, the team receives feedback about the product and works through the feedback.</w:t>
+      </w:r>
+    </w:p>
+    <w:p>
+      <w:pPr>
+        <w:spacing w:line="0" w:lineRule="atLeast"/>
+        <w:rPr>
+          <w:rFonts w:ascii="Times New Roman" w:eastAsia="Times New Roman" w:hAnsi="Times New Roman"/>
+          <w:b/>
+          <w:sz w:val="28"/>
+        </w:rPr>
+      </w:pPr>
+      <w:r>
+        <w:rPr>
+          <w:rFonts w:ascii="Times New Roman" w:eastAsia="Times New Roman" w:hAnsi="Times New Roman"/>
+          <w:b/>
+          <w:sz w:val="28"/>
+        </w:rPr>
+        <w:lastRenderedPageBreak/>
+        <w:t>2.</w:t>
+      </w:r>
+      <w:r>
+        <w:rPr>
+          <w:rFonts w:ascii="Times New Roman" w:eastAsia="Times New Roman" w:hAnsi="Times New Roman"/>
+          <w:b/>
+          <w:sz w:val="28"/>
+        </w:rPr>
+        <w:t>4</w:t>
+      </w:r>
+      <w:r>
+        <w:rPr>
+          <w:rFonts w:ascii="Times New Roman" w:eastAsia="Times New Roman" w:hAnsi="Times New Roman"/>
+          <w:b/>
+          <w:sz w:val="28"/>
+        </w:rPr>
+        <w:t xml:space="preserve"> </w:t>
+      </w:r>
+      <w:r>
+        <w:rPr>
+          <w:rFonts w:ascii="Times New Roman" w:eastAsia="Times New Roman" w:hAnsi="Times New Roman"/>
+          <w:b/>
+          <w:sz w:val="28"/>
+        </w:rPr>
+        <w:t>Purpose</w:t>
+      </w:r>
+    </w:p>
+    <w:p>
+      <w:pPr>
+        <w:spacing w:line="360" w:lineRule="auto"/>
+        <w:rPr>
+          <w:rFonts w:ascii="Times New Roman" w:eastAsia="Times New Roman" w:hAnsi="Times New Roman"/>
+          <w:sz w:val="24"/>
+        </w:rPr>
+      </w:pPr>
+      <w:r>
+        <w:rPr>
+          <w:rFonts w:ascii="Times New Roman" w:eastAsia="Times New Roman" w:hAnsi="Times New Roman"/>
+          <w:bCs/>
+          <w:sz w:val="24"/>
+          <w:szCs w:val="24"/>
+        </w:rPr>
+        <w:t xml:space="preserve">The web-app ‘QUESTION BANK MANAGEMENT SYSTEM’ can be used for </w:t>
+      </w:r>
+      <w:r>
+        <w:rPr>
+          <w:rFonts w:ascii="Times New Roman" w:eastAsia="Times New Roman" w:hAnsi="Times New Roman"/>
+          <w:sz w:val="24"/>
+        </w:rPr>
+        <w:t>access</w:t>
+      </w:r>
+      <w:r>
+        <w:rPr>
+          <w:rFonts w:ascii="Times New Roman" w:eastAsia="Times New Roman" w:hAnsi="Times New Roman"/>
+          <w:sz w:val="24"/>
+        </w:rPr>
+        <w:t>ing</w:t>
+      </w:r>
+      <w:r>
+        <w:rPr>
+          <w:rFonts w:ascii="Times New Roman" w:eastAsia="Times New Roman" w:hAnsi="Times New Roman"/>
+          <w:sz w:val="24"/>
+        </w:rPr>
+        <w:t xml:space="preserve"> previous year questions that were asked on various exams on different subjects of various departments across various universities.</w:t>
+      </w:r>
+      <w:r>
+        <w:rPr>
+          <w:rFonts w:ascii="Times New Roman" w:eastAsia="Times New Roman" w:hAnsi="Times New Roman"/>
+          <w:sz w:val="24"/>
+        </w:rPr>
+        <w:t xml:space="preserve"> </w:t>
+      </w:r>
+      <w:r>
+        <w:rPr>
+          <w:rFonts w:ascii="Times New Roman" w:eastAsia="Times New Roman" w:hAnsi="Times New Roman"/>
+          <w:sz w:val="24"/>
+        </w:rPr>
+        <w:t>It allows users to access questions easily by using search feature and categorisation feature, users can even sort questions based on various conditions like ‘important’, ‘most asked’, etc. Users can also add questions when logged in and verified successfully.</w:t>
+      </w:r>
+    </w:p>
+    <w:p>
+      <w:pPr>
+        <w:spacing w:line="360" w:lineRule="auto"/>
+        <w:rPr>
+          <w:rFonts w:ascii="Times New Roman" w:eastAsia="Times New Roman" w:hAnsi="Times New Roman"/>
+          <w:sz w:val="24"/>
+        </w:rPr>
+      </w:pPr>
+    </w:p>
+    <w:p>
+      <w:pPr>
+        <w:spacing w:line="0" w:lineRule="atLeast"/>
+        <w:rPr>
+          <w:rFonts w:ascii="Times New Roman" w:eastAsia="Times New Roman" w:hAnsi="Times New Roman"/>
+          <w:b/>
+          <w:sz w:val="28"/>
+        </w:rPr>
+      </w:pPr>
+      <w:r>
+        <w:rPr>
+          <w:rFonts w:ascii="Times New Roman" w:eastAsia="Times New Roman" w:hAnsi="Times New Roman"/>
+          <w:b/>
+          <w:sz w:val="28"/>
+        </w:rPr>
+        <w:t>2.</w:t>
+      </w:r>
+      <w:r>
+        <w:rPr>
+          <w:rFonts w:ascii="Times New Roman" w:eastAsia="Times New Roman" w:hAnsi="Times New Roman"/>
+          <w:b/>
+          <w:sz w:val="28"/>
+        </w:rPr>
+        <w:t>5 Scope</w:t>
+      </w:r>
+    </w:p>
+    <w:p>
+      <w:pPr>
+        <w:spacing w:line="360" w:lineRule="auto"/>
+        <w:rPr>
+          <w:rFonts w:ascii="Times New Roman" w:eastAsia="Times New Roman" w:hAnsi="Times New Roman"/>
+          <w:bCs/>
+          <w:sz w:val="24"/>
+          <w:szCs w:val="24"/>
+        </w:rPr>
+      </w:pPr>
+      <w:r>
+        <w:rPr>
+          <w:rFonts w:ascii="Times New Roman" w:eastAsia="Times New Roman" w:hAnsi="Times New Roman"/>
+          <w:bCs/>
+          <w:sz w:val="24"/>
+          <w:szCs w:val="24"/>
+        </w:rPr>
+        <w:t xml:space="preserve">During this </w:t>
+      </w:r>
+      <w:r>
+        <w:rPr>
+          <w:rFonts w:ascii="Times New Roman" w:eastAsia="Times New Roman" w:hAnsi="Times New Roman"/>
+          <w:bCs/>
+          <w:sz w:val="24"/>
+          <w:szCs w:val="24"/>
+        </w:rPr>
+        <w:t>COVID-19</w:t>
+      </w:r>
+      <w:r>
+        <w:rPr>
+          <w:rFonts w:ascii="Times New Roman" w:eastAsia="Times New Roman" w:hAnsi="Times New Roman"/>
+          <w:bCs/>
+          <w:sz w:val="24"/>
+          <w:szCs w:val="24"/>
+        </w:rPr>
+        <w:t xml:space="preserve"> pandemic</w:t>
+      </w:r>
+      <w:r>
+        <w:rPr>
+          <w:rFonts w:ascii="Times New Roman" w:eastAsia="Times New Roman" w:hAnsi="Times New Roman"/>
+          <w:bCs/>
+          <w:sz w:val="24"/>
+          <w:szCs w:val="24"/>
+        </w:rPr>
+        <w:t xml:space="preserve">, </w:t>
+      </w:r>
+      <w:r>
+        <w:rPr>
+          <w:rFonts w:ascii="Times New Roman" w:eastAsia="Times New Roman" w:hAnsi="Times New Roman"/>
+          <w:sz w:val="24"/>
+        </w:rPr>
+        <w:t>the necessity of services based online platforms are high.</w:t>
+      </w:r>
+      <w:r>
+        <w:rPr>
+          <w:rFonts w:ascii="Times New Roman" w:eastAsia="Times New Roman" w:hAnsi="Times New Roman"/>
+          <w:sz w:val="24"/>
+        </w:rPr>
+        <w:t xml:space="preserve"> </w:t>
+      </w:r>
+      <w:r>
+        <w:rPr>
+          <w:rFonts w:ascii="Times New Roman" w:eastAsia="Times New Roman" w:hAnsi="Times New Roman"/>
+          <w:sz w:val="24"/>
+        </w:rPr>
+        <w:t xml:space="preserve">The majority of our society is </w:t>
+      </w:r>
+      <w:r>
+        <w:rPr>
+          <w:rFonts w:ascii="Times New Roman" w:eastAsia="Times New Roman" w:hAnsi="Times New Roman"/>
+          <w:sz w:val="24"/>
+        </w:rPr>
+        <w:t xml:space="preserve">now </w:t>
+      </w:r>
+      <w:r>
+        <w:rPr>
+          <w:rFonts w:ascii="Times New Roman" w:eastAsia="Times New Roman" w:hAnsi="Times New Roman"/>
+          <w:sz w:val="24"/>
+        </w:rPr>
+        <w:t>depend</w:t>
+      </w:r>
+      <w:r>
+        <w:rPr>
+          <w:rFonts w:ascii="Times New Roman" w:eastAsia="Times New Roman" w:hAnsi="Times New Roman"/>
+          <w:sz w:val="24"/>
+        </w:rPr>
+        <w:t>ing</w:t>
+      </w:r>
+      <w:r>
+        <w:rPr>
+          <w:rFonts w:ascii="Times New Roman" w:eastAsia="Times New Roman" w:hAnsi="Times New Roman"/>
+          <w:sz w:val="24"/>
+        </w:rPr>
+        <w:t xml:space="preserve"> </w:t>
+      </w:r>
+      <w:r>
+        <w:rPr>
+          <w:rFonts w:ascii="Times New Roman" w:eastAsia="Times New Roman" w:hAnsi="Times New Roman"/>
+          <w:sz w:val="24"/>
+        </w:rPr>
+        <w:t>the</w:t>
+      </w:r>
+      <w:r>
+        <w:rPr>
+          <w:rFonts w:ascii="Times New Roman" w:eastAsia="Times New Roman" w:hAnsi="Times New Roman"/>
+          <w:sz w:val="24"/>
+        </w:rPr>
+        <w:t xml:space="preserve"> </w:t>
+      </w:r>
+      <w:r>
+        <w:rPr>
+          <w:rFonts w:ascii="Times New Roman" w:eastAsia="Times New Roman" w:hAnsi="Times New Roman"/>
+          <w:sz w:val="24"/>
+        </w:rPr>
+        <w:t>internet for learning purpose</w:t>
+      </w:r>
+      <w:r>
+        <w:rPr>
+          <w:rFonts w:ascii="Times New Roman" w:eastAsia="Times New Roman" w:hAnsi="Times New Roman"/>
+          <w:sz w:val="24"/>
+        </w:rPr>
+        <w:t>.</w:t>
+      </w:r>
+      <w:r>
+        <w:rPr>
+          <w:rFonts w:ascii="Times New Roman" w:eastAsia="Times New Roman" w:hAnsi="Times New Roman"/>
+          <w:sz w:val="24"/>
+        </w:rPr>
+        <w:t xml:space="preserve"> </w:t>
+      </w:r>
+      <w:r>
+        <w:rPr>
+          <w:rFonts w:ascii="Times New Roman" w:eastAsia="Times New Roman" w:hAnsi="Times New Roman"/>
+          <w:sz w:val="24"/>
+        </w:rPr>
+        <w:t>This online platform aimed to reduce</w:t>
+      </w:r>
+      <w:r>
+        <w:rPr>
+          <w:rFonts w:ascii="Times New Roman" w:eastAsia="Times New Roman" w:hAnsi="Times New Roman"/>
+          <w:sz w:val="24"/>
+        </w:rPr>
+        <w:t xml:space="preserve"> the time spent on internet for gathering study materials especially previous year question papers and hence improve the efficiency of students by avoiding unnecessary visits of various webpages and searches.</w:t>
+      </w:r>
+    </w:p>
+    <w:p>
+      <w:pPr>
+        <w:spacing w:line="0" w:lineRule="atLeast"/>
+        <w:rPr>
+          <w:rFonts w:ascii="Times New Roman" w:eastAsia="Times New Roman" w:hAnsi="Times New Roman"/>
+          <w:b/>
+          <w:sz w:val="28"/>
+        </w:rPr>
+      </w:pPr>
+    </w:p>
+    <w:p>
+      <w:pPr>
+        <w:rPr>
+          <w:rFonts w:ascii="Times New Roman" w:hAnsi="Times New Roman" w:cs="Times New Roman"/>
+          <w:b/>
+          <w:bCs/>
+          <w:sz w:val="30"/>
+          <w:szCs w:val="30"/>
+        </w:rPr>
+      </w:pPr>
+    </w:p>
+    <w:p>
+      <w:pPr>
+        <w:rPr>
+          <w:rFonts w:ascii="Times New Roman" w:hAnsi="Times New Roman" w:cs="Times New Roman"/>
+          <w:b/>
+          <w:bCs/>
+          <w:sz w:val="30"/>
+          <w:szCs w:val="30"/>
+        </w:rPr>
+      </w:pPr>
+      <w:r>
+        <w:rPr>
+          <w:rFonts w:ascii="Times New Roman" w:hAnsi="Times New Roman" w:cs="Times New Roman"/>
+          <w:b/>
+          <w:bCs/>
+          <w:sz w:val="30"/>
+          <w:szCs w:val="30"/>
+        </w:rPr>
+        <w:br w:type="page"/>
+      </w:r>
+    </w:p>
+    <w:p>
+      <w:pPr>
+        <w:spacing w:line="0" w:lineRule="atLeast"/>
+        <w:ind w:right="20"/>
+        <w:jc w:val="center"/>
+        <w:rPr>
+          <w:rFonts w:ascii="Times New Roman" w:eastAsia="Times New Roman" w:hAnsi="Times New Roman"/>
+          <w:sz w:val="28"/>
+        </w:rPr>
+      </w:pPr>
+      <w:r>
+        <w:rPr>
+          <w:rFonts w:ascii="Times New Roman" w:eastAsia="Times New Roman" w:hAnsi="Times New Roman"/>
+          <w:sz w:val="28"/>
+        </w:rPr>
+        <w:lastRenderedPageBreak/>
+        <w:t>CHAPTER 3</w:t>
+      </w:r>
+    </w:p>
+    <w:p>
+      <w:pPr>
+        <w:spacing w:line="0" w:lineRule="atLeast"/>
+        <w:ind w:left="740"/>
+        <w:rPr>
+          <w:rFonts w:ascii="Times New Roman" w:eastAsia="Times New Roman" w:hAnsi="Times New Roman"/>
+          <w:b/>
+          <w:sz w:val="32"/>
+        </w:rPr>
+      </w:pPr>
+      <w:r>
+        <w:rPr>
+          <w:rFonts w:ascii="Times New Roman" w:eastAsia="Times New Roman" w:hAnsi="Times New Roman"/>
+          <w:b/>
+          <w:sz w:val="32"/>
+        </w:rPr>
+        <w:t>REQUIREMENT ANALYSIS AND SPECIFICATION</w:t>
+      </w:r>
+    </w:p>
+    <w:p>
+      <w:pPr>
+        <w:rPr>
+          <w:rFonts w:ascii="Times New Roman" w:hAnsi="Times New Roman" w:cs="Times New Roman"/>
+          <w:b/>
+          <w:bCs/>
+          <w:sz w:val="30"/>
+          <w:szCs w:val="30"/>
+        </w:rPr>
+      </w:pPr>
+    </w:p>
+    <w:p>
+      <w:pPr>
+        <w:rPr>
+          <w:rFonts w:ascii="Times New Roman" w:hAnsi="Times New Roman" w:cs="Times New Roman"/>
+          <w:b/>
+          <w:bCs/>
+          <w:sz w:val="30"/>
+          <w:szCs w:val="30"/>
+        </w:rPr>
+      </w:pPr>
+    </w:p>
     <w:sectPr>
-      <w:footerReference w:type="default" r:id="rId8"/>
+      <w:footerReference w:type="default" r:id="rId9"/>
       <w:pgSz w:w="11906" w:h="16838"/>
       <w:pgMar w:top="1440" w:right="1440" w:bottom="1440" w:left="1440" w:header="708" w:footer="708" w:gutter="0"/>
       <w:pgBorders w:offsetFrom="page">
@@ -2297,6 +4691,443 @@
     </w:p>
   </w:footnote>
 </w:footnotes>
+</file>
+
+<file path=word/numbering.xml><?xml version="1.0" encoding="utf-8"?>
+<w:numbering xmlns:wpc="http://schemas.microsoft.com/office/word/2010/wordprocessingCanvas" xmlns:cx="http://schemas.microsoft.com/office/drawing/2014/chartex" xmlns:cx1="http://schemas.microsoft.com/office/drawing/2015/9/8/chartex" xmlns:cx2="http://schemas.microsoft.com/office/drawing/2015/10/21/chartex" xmlns:cx3="http://schemas.microsoft.com/office/drawing/2016/5/9/chartex" xmlns:cx4="http://schemas.microsoft.com/office/drawing/2016/5/10/chartex" xmlns:cx5="http://schemas.microsoft.com/office/drawing/2016/5/11/chartex" xmlns:cx6="http://schemas.microsoft.com/office/drawing/2016/5/12/chartex" xmlns:cx7="http://schemas.microsoft.com/office/drawing/2016/5/13/chartex" xmlns:cx8="http://schemas.microsoft.com/office/drawing/2016/5/14/chartex" xmlns:mc="http://schemas.openxmlformats.org/markup-compatibility/2006" xmlns:aink="http://schemas.microsoft.com/office/drawing/2016/ink" xmlns:am3d="http://schemas.microsoft.com/office/drawing/2017/model3d" xmlns:o="urn:schemas-microsoft-com:office:office" xmlns:r="http://schemas.openxmlformats.org/officeDocument/2006/relationships" xmlns:m="http://schemas.openxmlformats.org/officeDocument/2006/math" xmlns:v="urn:schemas-microsoft-com:vml" xmlns:wp14="http://schemas.microsoft.com/office/word/2010/wordprocessingDrawing" xmlns:wp="http://schemas.openxmlformats.org/drawingml/2006/wordprocessingDrawing" xmlns:w10="urn:schemas-microsoft-com:office:word" xmlns:w="http://schemas.openxmlformats.org/wordprocessingml/2006/main" xmlns:w14="http://schemas.microsoft.com/office/word/2010/wordml" xmlns:w15="http://schemas.microsoft.com/office/word/2012/wordml" xmlns:w16cex="http://schemas.microsoft.com/office/word/2018/wordml/cex" xmlns:w16cid="http://schemas.microsoft.com/office/word/2016/wordml/cid" xmlns:w16="http://schemas.microsoft.com/office/word/2018/wordml" xmlns:w16sdtdh="http://schemas.microsoft.com/office/word/2020/wordml/sdtdatahash" xmlns:w16se="http://schemas.microsoft.com/office/word/2015/wordml/symex" xmlns:wpg="http://schemas.microsoft.com/office/word/2010/wordprocessingGroup" xmlns:wpi="http://schemas.microsoft.com/office/word/2010/wordprocessingInk" xmlns:wne="http://schemas.microsoft.com/office/word/2006/wordml" xmlns:wps="http://schemas.microsoft.com/office/word/2010/wordprocessingShape" mc:Ignorable="w14 w15 w16se w16cid w16 w16cex w16sdtdh wp14">
+  <w:abstractNum w:abstractNumId="0" w15:restartNumberingAfterBreak="0">
+    <w:nsid w:val="00000003"/>
+    <w:multiLevelType w:val="hybridMultilevel"/>
+    <w:tmpl w:val="436C6124"/>
+    <w:lvl w:ilvl="0" w:tplc="FFFFFFFF">
+      <w:start w:val="1"/>
+      <w:numFmt w:val="bullet"/>
+      <w:lvlText w:val="•"/>
+      <w:lvlJc w:val="left"/>
+      <w:pPr>
+        <w:ind w:left="0" w:firstLine="0"/>
+      </w:pPr>
+    </w:lvl>
+    <w:lvl w:ilvl="1" w:tplc="FFFFFFFF">
+      <w:start w:val="1"/>
+      <w:numFmt w:val="bullet"/>
+      <w:lvlText w:val=""/>
+      <w:lvlJc w:val="left"/>
+      <w:pPr>
+        <w:ind w:left="0" w:firstLine="0"/>
+      </w:pPr>
+    </w:lvl>
+    <w:lvl w:ilvl="2" w:tplc="FFFFFFFF">
+      <w:start w:val="1"/>
+      <w:numFmt w:val="bullet"/>
+      <w:lvlText w:val=""/>
+      <w:lvlJc w:val="left"/>
+      <w:pPr>
+        <w:ind w:left="0" w:firstLine="0"/>
+      </w:pPr>
+    </w:lvl>
+    <w:lvl w:ilvl="3" w:tplc="FFFFFFFF">
+      <w:start w:val="1"/>
+      <w:numFmt w:val="bullet"/>
+      <w:lvlText w:val=""/>
+      <w:lvlJc w:val="left"/>
+      <w:pPr>
+        <w:ind w:left="0" w:firstLine="0"/>
+      </w:pPr>
+    </w:lvl>
+    <w:lvl w:ilvl="4" w:tplc="FFFFFFFF">
+      <w:start w:val="1"/>
+      <w:numFmt w:val="bullet"/>
+      <w:lvlText w:val=""/>
+      <w:lvlJc w:val="left"/>
+      <w:pPr>
+        <w:ind w:left="0" w:firstLine="0"/>
+      </w:pPr>
+    </w:lvl>
+    <w:lvl w:ilvl="5" w:tplc="FFFFFFFF">
+      <w:start w:val="1"/>
+      <w:numFmt w:val="bullet"/>
+      <w:lvlText w:val=""/>
+      <w:lvlJc w:val="left"/>
+      <w:pPr>
+        <w:ind w:left="0" w:firstLine="0"/>
+      </w:pPr>
+    </w:lvl>
+    <w:lvl w:ilvl="6" w:tplc="FFFFFFFF">
+      <w:start w:val="1"/>
+      <w:numFmt w:val="bullet"/>
+      <w:lvlText w:val=""/>
+      <w:lvlJc w:val="left"/>
+      <w:pPr>
+        <w:ind w:left="0" w:firstLine="0"/>
+      </w:pPr>
+    </w:lvl>
+    <w:lvl w:ilvl="7" w:tplc="FFFFFFFF">
+      <w:start w:val="1"/>
+      <w:numFmt w:val="bullet"/>
+      <w:lvlText w:val=""/>
+      <w:lvlJc w:val="left"/>
+      <w:pPr>
+        <w:ind w:left="0" w:firstLine="0"/>
+      </w:pPr>
+    </w:lvl>
+    <w:lvl w:ilvl="8" w:tplc="FFFFFFFF">
+      <w:start w:val="1"/>
+      <w:numFmt w:val="bullet"/>
+      <w:lvlText w:val=""/>
+      <w:lvlJc w:val="left"/>
+      <w:pPr>
+        <w:ind w:left="0" w:firstLine="0"/>
+      </w:pPr>
+    </w:lvl>
+  </w:abstractNum>
+  <w:abstractNum w:abstractNumId="1" w15:restartNumberingAfterBreak="0">
+    <w:nsid w:val="00000004"/>
+    <w:multiLevelType w:val="hybridMultilevel"/>
+    <w:tmpl w:val="628C895C"/>
+    <w:lvl w:ilvl="0" w:tplc="FFFFFFFF">
+      <w:start w:val="1"/>
+      <w:numFmt w:val="decimal"/>
+      <w:lvlText w:val="%1."/>
+      <w:lvlJc w:val="left"/>
+      <w:pPr>
+        <w:ind w:left="0" w:firstLine="0"/>
+      </w:pPr>
+    </w:lvl>
+    <w:lvl w:ilvl="1" w:tplc="FFFFFFFF">
+      <w:start w:val="6"/>
+      <w:numFmt w:val="decimal"/>
+      <w:lvlText w:val="%2."/>
+      <w:lvlJc w:val="left"/>
+      <w:pPr>
+        <w:ind w:left="0" w:firstLine="0"/>
+      </w:pPr>
+    </w:lvl>
+    <w:lvl w:ilvl="2" w:tplc="FFFFFFFF">
+      <w:start w:val="1"/>
+      <w:numFmt w:val="bullet"/>
+      <w:lvlText w:val=""/>
+      <w:lvlJc w:val="left"/>
+      <w:pPr>
+        <w:ind w:left="0" w:firstLine="0"/>
+      </w:pPr>
+    </w:lvl>
+    <w:lvl w:ilvl="3" w:tplc="FFFFFFFF">
+      <w:start w:val="1"/>
+      <w:numFmt w:val="bullet"/>
+      <w:lvlText w:val=""/>
+      <w:lvlJc w:val="left"/>
+      <w:pPr>
+        <w:ind w:left="0" w:firstLine="0"/>
+      </w:pPr>
+    </w:lvl>
+    <w:lvl w:ilvl="4" w:tplc="FFFFFFFF">
+      <w:start w:val="1"/>
+      <w:numFmt w:val="bullet"/>
+      <w:lvlText w:val=""/>
+      <w:lvlJc w:val="left"/>
+      <w:pPr>
+        <w:ind w:left="0" w:firstLine="0"/>
+      </w:pPr>
+    </w:lvl>
+    <w:lvl w:ilvl="5" w:tplc="FFFFFFFF">
+      <w:start w:val="1"/>
+      <w:numFmt w:val="bullet"/>
+      <w:lvlText w:val=""/>
+      <w:lvlJc w:val="left"/>
+      <w:pPr>
+        <w:ind w:left="0" w:firstLine="0"/>
+      </w:pPr>
+    </w:lvl>
+    <w:lvl w:ilvl="6" w:tplc="FFFFFFFF">
+      <w:start w:val="1"/>
+      <w:numFmt w:val="bullet"/>
+      <w:lvlText w:val=""/>
+      <w:lvlJc w:val="left"/>
+      <w:pPr>
+        <w:ind w:left="0" w:firstLine="0"/>
+      </w:pPr>
+    </w:lvl>
+    <w:lvl w:ilvl="7" w:tplc="FFFFFFFF">
+      <w:start w:val="1"/>
+      <w:numFmt w:val="bullet"/>
+      <w:lvlText w:val=""/>
+      <w:lvlJc w:val="left"/>
+      <w:pPr>
+        <w:ind w:left="0" w:firstLine="0"/>
+      </w:pPr>
+    </w:lvl>
+    <w:lvl w:ilvl="8" w:tplc="FFFFFFFF">
+      <w:start w:val="1"/>
+      <w:numFmt w:val="bullet"/>
+      <w:lvlText w:val=""/>
+      <w:lvlJc w:val="left"/>
+      <w:pPr>
+        <w:ind w:left="0" w:firstLine="0"/>
+      </w:pPr>
+    </w:lvl>
+  </w:abstractNum>
+  <w:abstractNum w:abstractNumId="2" w15:restartNumberingAfterBreak="0">
+    <w:nsid w:val="0C293787"/>
+    <w:multiLevelType w:val="hybridMultilevel"/>
+    <w:tmpl w:val="0A20E884"/>
+    <w:lvl w:ilvl="0" w:tplc="40090001">
+      <w:start w:val="1"/>
+      <w:numFmt w:val="bullet"/>
+      <w:lvlText w:val=""/>
+      <w:lvlJc w:val="left"/>
+      <w:pPr>
+        <w:ind w:left="720" w:hanging="360"/>
+      </w:pPr>
+      <w:rPr>
+        <w:rFonts w:ascii="Symbol" w:hAnsi="Symbol" w:hint="default"/>
+      </w:rPr>
+    </w:lvl>
+    <w:lvl w:ilvl="1" w:tplc="40090003" w:tentative="1">
+      <w:start w:val="1"/>
+      <w:numFmt w:val="bullet"/>
+      <w:lvlText w:val="o"/>
+      <w:lvlJc w:val="left"/>
+      <w:pPr>
+        <w:ind w:left="1440" w:hanging="360"/>
+      </w:pPr>
+      <w:rPr>
+        <w:rFonts w:ascii="Courier New" w:hAnsi="Courier New" w:cs="Courier New" w:hint="default"/>
+      </w:rPr>
+    </w:lvl>
+    <w:lvl w:ilvl="2" w:tplc="40090005" w:tentative="1">
+      <w:start w:val="1"/>
+      <w:numFmt w:val="bullet"/>
+      <w:lvlText w:val=""/>
+      <w:lvlJc w:val="left"/>
+      <w:pPr>
+        <w:ind w:left="2160" w:hanging="360"/>
+      </w:pPr>
+      <w:rPr>
+        <w:rFonts w:ascii="Wingdings" w:hAnsi="Wingdings" w:hint="default"/>
+      </w:rPr>
+    </w:lvl>
+    <w:lvl w:ilvl="3" w:tplc="40090001" w:tentative="1">
+      <w:start w:val="1"/>
+      <w:numFmt w:val="bullet"/>
+      <w:lvlText w:val=""/>
+      <w:lvlJc w:val="left"/>
+      <w:pPr>
+        <w:ind w:left="2880" w:hanging="360"/>
+      </w:pPr>
+      <w:rPr>
+        <w:rFonts w:ascii="Symbol" w:hAnsi="Symbol" w:hint="default"/>
+      </w:rPr>
+    </w:lvl>
+    <w:lvl w:ilvl="4" w:tplc="40090003" w:tentative="1">
+      <w:start w:val="1"/>
+      <w:numFmt w:val="bullet"/>
+      <w:lvlText w:val="o"/>
+      <w:lvlJc w:val="left"/>
+      <w:pPr>
+        <w:ind w:left="3600" w:hanging="360"/>
+      </w:pPr>
+      <w:rPr>
+        <w:rFonts w:ascii="Courier New" w:hAnsi="Courier New" w:cs="Courier New" w:hint="default"/>
+      </w:rPr>
+    </w:lvl>
+    <w:lvl w:ilvl="5" w:tplc="40090005" w:tentative="1">
+      <w:start w:val="1"/>
+      <w:numFmt w:val="bullet"/>
+      <w:lvlText w:val=""/>
+      <w:lvlJc w:val="left"/>
+      <w:pPr>
+        <w:ind w:left="4320" w:hanging="360"/>
+      </w:pPr>
+      <w:rPr>
+        <w:rFonts w:ascii="Wingdings" w:hAnsi="Wingdings" w:hint="default"/>
+      </w:rPr>
+    </w:lvl>
+    <w:lvl w:ilvl="6" w:tplc="40090001" w:tentative="1">
+      <w:start w:val="1"/>
+      <w:numFmt w:val="bullet"/>
+      <w:lvlText w:val=""/>
+      <w:lvlJc w:val="left"/>
+      <w:pPr>
+        <w:ind w:left="5040" w:hanging="360"/>
+      </w:pPr>
+      <w:rPr>
+        <w:rFonts w:ascii="Symbol" w:hAnsi="Symbol" w:hint="default"/>
+      </w:rPr>
+    </w:lvl>
+    <w:lvl w:ilvl="7" w:tplc="40090003" w:tentative="1">
+      <w:start w:val="1"/>
+      <w:numFmt w:val="bullet"/>
+      <w:lvlText w:val="o"/>
+      <w:lvlJc w:val="left"/>
+      <w:pPr>
+        <w:ind w:left="5760" w:hanging="360"/>
+      </w:pPr>
+      <w:rPr>
+        <w:rFonts w:ascii="Courier New" w:hAnsi="Courier New" w:cs="Courier New" w:hint="default"/>
+      </w:rPr>
+    </w:lvl>
+    <w:lvl w:ilvl="8" w:tplc="40090005" w:tentative="1">
+      <w:start w:val="1"/>
+      <w:numFmt w:val="bullet"/>
+      <w:lvlText w:val=""/>
+      <w:lvlJc w:val="left"/>
+      <w:pPr>
+        <w:ind w:left="6480" w:hanging="360"/>
+      </w:pPr>
+      <w:rPr>
+        <w:rFonts w:ascii="Wingdings" w:hAnsi="Wingdings" w:hint="default"/>
+      </w:rPr>
+    </w:lvl>
+  </w:abstractNum>
+  <w:abstractNum w:abstractNumId="3" w15:restartNumberingAfterBreak="0">
+    <w:nsid w:val="2CF03F92"/>
+    <w:multiLevelType w:val="hybridMultilevel"/>
+    <w:tmpl w:val="F4C83F48"/>
+    <w:lvl w:ilvl="0" w:tplc="40090001">
+      <w:start w:val="1"/>
+      <w:numFmt w:val="bullet"/>
+      <w:lvlText w:val=""/>
+      <w:lvlJc w:val="left"/>
+      <w:pPr>
+        <w:ind w:left="1440" w:hanging="360"/>
+      </w:pPr>
+      <w:rPr>
+        <w:rFonts w:ascii="Symbol" w:hAnsi="Symbol" w:hint="default"/>
+      </w:rPr>
+    </w:lvl>
+    <w:lvl w:ilvl="1" w:tplc="40090003" w:tentative="1">
+      <w:start w:val="1"/>
+      <w:numFmt w:val="bullet"/>
+      <w:lvlText w:val="o"/>
+      <w:lvlJc w:val="left"/>
+      <w:pPr>
+        <w:ind w:left="2160" w:hanging="360"/>
+      </w:pPr>
+      <w:rPr>
+        <w:rFonts w:ascii="Courier New" w:hAnsi="Courier New" w:cs="Courier New" w:hint="default"/>
+      </w:rPr>
+    </w:lvl>
+    <w:lvl w:ilvl="2" w:tplc="40090005" w:tentative="1">
+      <w:start w:val="1"/>
+      <w:numFmt w:val="bullet"/>
+      <w:lvlText w:val=""/>
+      <w:lvlJc w:val="left"/>
+      <w:pPr>
+        <w:ind w:left="2880" w:hanging="360"/>
+      </w:pPr>
+      <w:rPr>
+        <w:rFonts w:ascii="Wingdings" w:hAnsi="Wingdings" w:hint="default"/>
+      </w:rPr>
+    </w:lvl>
+    <w:lvl w:ilvl="3" w:tplc="40090001" w:tentative="1">
+      <w:start w:val="1"/>
+      <w:numFmt w:val="bullet"/>
+      <w:lvlText w:val=""/>
+      <w:lvlJc w:val="left"/>
+      <w:pPr>
+        <w:ind w:left="3600" w:hanging="360"/>
+      </w:pPr>
+      <w:rPr>
+        <w:rFonts w:ascii="Symbol" w:hAnsi="Symbol" w:hint="default"/>
+      </w:rPr>
+    </w:lvl>
+    <w:lvl w:ilvl="4" w:tplc="40090003" w:tentative="1">
+      <w:start w:val="1"/>
+      <w:numFmt w:val="bullet"/>
+      <w:lvlText w:val="o"/>
+      <w:lvlJc w:val="left"/>
+      <w:pPr>
+        <w:ind w:left="4320" w:hanging="360"/>
+      </w:pPr>
+      <w:rPr>
+        <w:rFonts w:ascii="Courier New" w:hAnsi="Courier New" w:cs="Courier New" w:hint="default"/>
+      </w:rPr>
+    </w:lvl>
+    <w:lvl w:ilvl="5" w:tplc="40090005" w:tentative="1">
+      <w:start w:val="1"/>
+      <w:numFmt w:val="bullet"/>
+      <w:lvlText w:val=""/>
+      <w:lvlJc w:val="left"/>
+      <w:pPr>
+        <w:ind w:left="5040" w:hanging="360"/>
+      </w:pPr>
+      <w:rPr>
+        <w:rFonts w:ascii="Wingdings" w:hAnsi="Wingdings" w:hint="default"/>
+      </w:rPr>
+    </w:lvl>
+    <w:lvl w:ilvl="6" w:tplc="40090001" w:tentative="1">
+      <w:start w:val="1"/>
+      <w:numFmt w:val="bullet"/>
+      <w:lvlText w:val=""/>
+      <w:lvlJc w:val="left"/>
+      <w:pPr>
+        <w:ind w:left="5760" w:hanging="360"/>
+      </w:pPr>
+      <w:rPr>
+        <w:rFonts w:ascii="Symbol" w:hAnsi="Symbol" w:hint="default"/>
+      </w:rPr>
+    </w:lvl>
+    <w:lvl w:ilvl="7" w:tplc="40090003" w:tentative="1">
+      <w:start w:val="1"/>
+      <w:numFmt w:val="bullet"/>
+      <w:lvlText w:val="o"/>
+      <w:lvlJc w:val="left"/>
+      <w:pPr>
+        <w:ind w:left="6480" w:hanging="360"/>
+      </w:pPr>
+      <w:rPr>
+        <w:rFonts w:ascii="Courier New" w:hAnsi="Courier New" w:cs="Courier New" w:hint="default"/>
+      </w:rPr>
+    </w:lvl>
+    <w:lvl w:ilvl="8" w:tplc="40090005" w:tentative="1">
+      <w:start w:val="1"/>
+      <w:numFmt w:val="bullet"/>
+      <w:lvlText w:val=""/>
+      <w:lvlJc w:val="left"/>
+      <w:pPr>
+        <w:ind w:left="7200" w:hanging="360"/>
+      </w:pPr>
+      <w:rPr>
+        <w:rFonts w:ascii="Wingdings" w:hAnsi="Wingdings" w:hint="default"/>
+      </w:rPr>
+    </w:lvl>
+  </w:abstractNum>
+  <w:num w:numId="1">
+    <w:abstractNumId w:val="2"/>
+  </w:num>
+  <w:num w:numId="2">
+    <w:abstractNumId w:val="3"/>
+  </w:num>
+  <w:num w:numId="3">
+    <w:abstractNumId w:val="0"/>
+    <w:lvlOverride w:ilvl="0"/>
+    <w:lvlOverride w:ilvl="1"/>
+    <w:lvlOverride w:ilvl="2"/>
+    <w:lvlOverride w:ilvl="3"/>
+    <w:lvlOverride w:ilvl="4"/>
+    <w:lvlOverride w:ilvl="5"/>
+    <w:lvlOverride w:ilvl="6"/>
+    <w:lvlOverride w:ilvl="7"/>
+    <w:lvlOverride w:ilvl="8"/>
+  </w:num>
+  <w:num w:numId="4">
+    <w:abstractNumId w:val="1"/>
+    <w:lvlOverride w:ilvl="0">
+      <w:startOverride w:val="1"/>
+    </w:lvlOverride>
+    <w:lvlOverride w:ilvl="1">
+      <w:startOverride w:val="6"/>
+    </w:lvlOverride>
+    <w:lvlOverride w:ilvl="2"/>
+    <w:lvlOverride w:ilvl="3"/>
+    <w:lvlOverride w:ilvl="4"/>
+    <w:lvlOverride w:ilvl="5"/>
+    <w:lvlOverride w:ilvl="6"/>
+    <w:lvlOverride w:ilvl="7"/>
+    <w:lvlOverride w:ilvl="8"/>
+  </w:num>
+</w:numbering>
 </file>
 
 <file path=word/styles.xml><?xml version="1.0" encoding="utf-8"?>
@@ -2697,6 +5528,7 @@
   <w:style w:type="paragraph" w:default="1" w:styleId="Normal">
     <w:name w:val="Normal"/>
     <w:qFormat/>
+    <w:rsid w:val="00232564"/>
   </w:style>
   <w:style w:type="paragraph" w:styleId="Heading1">
     <w:name w:val="heading 1"/>
@@ -2868,6 +5700,104 @@
       <w:lang w:val="en-US"/>
     </w:rPr>
   </w:style>
+  <w:style w:type="table" w:styleId="TableGrid">
+    <w:name w:val="Table Grid"/>
+    <w:basedOn w:val="TableNormal"/>
+    <w:uiPriority w:val="39"/>
+    <w:rsid w:val="00DE4794"/>
+    <w:pPr>
+      <w:spacing w:after="0" w:line="240" w:lineRule="auto"/>
+    </w:pPr>
+    <w:tblPr>
+      <w:tblBorders>
+        <w:top w:val="single" w:sz="4" w:space="0" w:color="auto"/>
+        <w:left w:val="single" w:sz="4" w:space="0" w:color="auto"/>
+        <w:bottom w:val="single" w:sz="4" w:space="0" w:color="auto"/>
+        <w:right w:val="single" w:sz="4" w:space="0" w:color="auto"/>
+        <w:insideH w:val="single" w:sz="4" w:space="0" w:color="auto"/>
+        <w:insideV w:val="single" w:sz="4" w:space="0" w:color="auto"/>
+      </w:tblBorders>
+    </w:tblPr>
+  </w:style>
+  <w:style w:type="paragraph" w:styleId="ListParagraph">
+    <w:name w:val="List Paragraph"/>
+    <w:basedOn w:val="Normal"/>
+    <w:uiPriority w:val="34"/>
+    <w:qFormat/>
+    <w:rsid w:val="00D46629"/>
+    <w:pPr>
+      <w:ind w:left="720"/>
+      <w:contextualSpacing/>
+    </w:pPr>
+  </w:style>
+  <w:style w:type="character" w:styleId="CommentReference">
+    <w:name w:val="annotation reference"/>
+    <w:basedOn w:val="DefaultParagraphFont"/>
+    <w:uiPriority w:val="99"/>
+    <w:semiHidden/>
+    <w:unhideWhenUsed/>
+    <w:rsid w:val="0037450C"/>
+    <w:rPr>
+      <w:sz w:val="16"/>
+      <w:szCs w:val="16"/>
+    </w:rPr>
+  </w:style>
+  <w:style w:type="paragraph" w:styleId="CommentText">
+    <w:name w:val="annotation text"/>
+    <w:basedOn w:val="Normal"/>
+    <w:link w:val="CommentTextChar"/>
+    <w:uiPriority w:val="99"/>
+    <w:semiHidden/>
+    <w:unhideWhenUsed/>
+    <w:rsid w:val="0037450C"/>
+    <w:pPr>
+      <w:spacing w:line="240" w:lineRule="auto"/>
+    </w:pPr>
+    <w:rPr>
+      <w:sz w:val="20"/>
+      <w:szCs w:val="20"/>
+    </w:rPr>
+  </w:style>
+  <w:style w:type="character" w:customStyle="1" w:styleId="CommentTextChar">
+    <w:name w:val="Comment Text Char"/>
+    <w:basedOn w:val="DefaultParagraphFont"/>
+    <w:link w:val="CommentText"/>
+    <w:uiPriority w:val="99"/>
+    <w:semiHidden/>
+    <w:rsid w:val="0037450C"/>
+    <w:rPr>
+      <w:sz w:val="20"/>
+      <w:szCs w:val="20"/>
+    </w:rPr>
+  </w:style>
+  <w:style w:type="paragraph" w:styleId="CommentSubject">
+    <w:name w:val="annotation subject"/>
+    <w:basedOn w:val="CommentText"/>
+    <w:next w:val="CommentText"/>
+    <w:link w:val="CommentSubjectChar"/>
+    <w:uiPriority w:val="99"/>
+    <w:semiHidden/>
+    <w:unhideWhenUsed/>
+    <w:rsid w:val="0037450C"/>
+    <w:rPr>
+      <w:b/>
+      <w:bCs/>
+    </w:rPr>
+  </w:style>
+  <w:style w:type="character" w:customStyle="1" w:styleId="CommentSubjectChar">
+    <w:name w:val="Comment Subject Char"/>
+    <w:basedOn w:val="CommentTextChar"/>
+    <w:link w:val="CommentSubject"/>
+    <w:uiPriority w:val="99"/>
+    <w:semiHidden/>
+    <w:rsid w:val="0037450C"/>
+    <w:rPr>
+      <w:b/>
+      <w:bCs/>
+      <w:sz w:val="20"/>
+      <w:szCs w:val="20"/>
+    </w:rPr>
+  </w:style>
 </w:styles>
 </file>
 
@@ -2906,6 +5836,34 @@
 
 <file path=word/glossary/fontTable.xml><?xml version="1.0" encoding="utf-8"?>
 <w:fonts xmlns:mc="http://schemas.openxmlformats.org/markup-compatibility/2006" xmlns:r="http://schemas.openxmlformats.org/officeDocument/2006/relationships" xmlns:w="http://schemas.openxmlformats.org/wordprocessingml/2006/main" xmlns:w14="http://schemas.microsoft.com/office/word/2010/wordml" xmlns:w15="http://schemas.microsoft.com/office/word/2012/wordml" xmlns:w16cex="http://schemas.microsoft.com/office/word/2018/wordml/cex" xmlns:w16cid="http://schemas.microsoft.com/office/word/2016/wordml/cid" xmlns:w16="http://schemas.microsoft.com/office/word/2018/wordml" xmlns:w16sdtdh="http://schemas.microsoft.com/office/word/2020/wordml/sdtdatahash" xmlns:w16se="http://schemas.microsoft.com/office/word/2015/wordml/symex" mc:Ignorable="w14 w15 w16se w16cid w16 w16cex w16sdtdh">
+  <w:font w:name="Times New Roman">
+    <w:panose1 w:val="02020603050405020304"/>
+    <w:charset w:val="00"/>
+    <w:family w:val="roman"/>
+    <w:pitch w:val="variable"/>
+    <w:sig w:usb0="E0002EFF" w:usb1="C000785B" w:usb2="00000009" w:usb3="00000000" w:csb0="000001FF" w:csb1="00000000"/>
+  </w:font>
+  <w:font w:name="Symbol">
+    <w:panose1 w:val="05050102010706020507"/>
+    <w:charset w:val="02"/>
+    <w:family w:val="roman"/>
+    <w:pitch w:val="variable"/>
+    <w:sig w:usb0="00000000" w:usb1="10000000" w:usb2="00000000" w:usb3="00000000" w:csb0="80000000" w:csb1="00000000"/>
+  </w:font>
+  <w:font w:name="Courier New">
+    <w:panose1 w:val="02070309020205020404"/>
+    <w:charset w:val="00"/>
+    <w:family w:val="modern"/>
+    <w:pitch w:val="fixed"/>
+    <w:sig w:usb0="E0002EFF" w:usb1="C0007843" w:usb2="00000009" w:usb3="00000000" w:csb0="000001FF" w:csb1="00000000"/>
+  </w:font>
+  <w:font w:name="Wingdings">
+    <w:panose1 w:val="05000000000000000000"/>
+    <w:charset w:val="02"/>
+    <w:family w:val="auto"/>
+    <w:pitch w:val="variable"/>
+    <w:sig w:usb0="00000000" w:usb1="10000000" w:usb2="00000000" w:usb3="00000000" w:csb0="80000000" w:csb1="00000000"/>
+  </w:font>
   <w:font w:name="Calibri">
     <w:panose1 w:val="020F0502020204030204"/>
     <w:charset w:val="00"/>
@@ -2927,12 +5885,13 @@
     <w:pitch w:val="variable"/>
     <w:sig w:usb0="E4002EFF" w:usb1="C000247B" w:usb2="00000009" w:usb3="00000000" w:csb0="000001FF" w:csb1="00000000"/>
   </w:font>
-  <w:font w:name="Times New Roman">
-    <w:panose1 w:val="02020603050405020304"/>
+  <w:font w:name="minorBidi">
+    <w:altName w:val="Times New Roman"/>
+    <w:panose1 w:val="00000000000000000000"/>
     <w:charset w:val="00"/>
     <w:family w:val="roman"/>
-    <w:pitch w:val="variable"/>
-    <w:sig w:usb0="E0002EFF" w:usb1="C000785B" w:usb2="00000009" w:usb3="00000000" w:csb0="000001FF" w:csb1="00000000"/>
+    <w:notTrueType/>
+    <w:pitch w:val="default"/>
   </w:font>
 </w:fonts>
 </file>
@@ -2953,6 +5912,7 @@
   </w:compat>
   <w:rsids>
     <w:rsidRoot w:val="00D42A26"/>
+    <w:rsid w:val="0040127B"/>
     <w:rsid w:val="00407EA4"/>
     <w:rsid w:val="00D42A26"/>
   </w:rsids>

</xml_diff>

<commit_message>
doc progress-chapter 3 init, sort filter refined
</commit_message>
<xml_diff>
--- a/QUESTION BANK.docx
+++ b/QUESTION BANK.docx
@@ -2520,28 +2520,7 @@
           <w:rFonts w:ascii="Times New Roman" w:eastAsia="Times New Roman" w:hAnsi="Times New Roman"/>
           <w:sz w:val="24"/>
         </w:rPr>
-        <w:t>‘</w:t>
-      </w:r>
-      <w:r>
-        <w:rPr>
-          <w:rFonts w:ascii="Times New Roman" w:eastAsia="Times New Roman" w:hAnsi="Times New Roman"/>
-          <w:sz w:val="24"/>
-        </w:rPr>
-        <w:t>QUESTION BANK MANAGEMENT SYSTEM</w:t>
-      </w:r>
-      <w:r>
-        <w:rPr>
-          <w:rFonts w:ascii="Times New Roman" w:eastAsia="Times New Roman" w:hAnsi="Times New Roman"/>
-          <w:sz w:val="24"/>
-        </w:rPr>
-        <w:t>’ is</w:t>
-      </w:r>
-      <w:r>
-        <w:rPr>
-          <w:rFonts w:ascii="Times New Roman" w:eastAsia="Times New Roman" w:hAnsi="Times New Roman"/>
-          <w:sz w:val="24"/>
-        </w:rPr>
-        <w:t xml:space="preserve"> a web application which is used to</w:t>
+        <w:t>‘QUESTION BANK MANAGEMENT SYSTEM’ is a web application which is used to</w:t>
       </w:r>
       <w:r>
         <w:rPr>
@@ -2869,14 +2848,7 @@
                 <w:rFonts w:ascii="Times New Roman" w:eastAsia="Times New Roman" w:hAnsi="Times New Roman"/>
                 <w:sz w:val="28"/>
               </w:rPr>
-              <w:t>N</w:t>
-            </w:r>
-            <w:r>
-              <w:rPr>
-                <w:rFonts w:ascii="Times New Roman" w:eastAsia="Times New Roman" w:hAnsi="Times New Roman"/>
-                <w:sz w:val="28"/>
-              </w:rPr>
-              <w:t>o.</w:t>
+              <w:t>No.</w:t>
             </w:r>
           </w:p>
         </w:tc>
@@ -2926,15 +2898,7 @@
                 <w:w w:val="99"/>
                 <w:sz w:val="28"/>
               </w:rPr>
-              <w:t>PAGE N</w:t>
-            </w:r>
-            <w:r>
-              <w:rPr>
-                <w:rFonts w:ascii="Times New Roman" w:eastAsia="Times New Roman" w:hAnsi="Times New Roman"/>
-                <w:w w:val="99"/>
-                <w:sz w:val="28"/>
-              </w:rPr>
-              <w:t>o.</w:t>
+              <w:t>PAGE No.</w:t>
             </w:r>
           </w:p>
         </w:tc>
@@ -3111,14 +3075,7 @@
                 <w:rFonts w:ascii="Times New Roman" w:eastAsia="Times New Roman" w:hAnsi="Times New Roman"/>
                 <w:sz w:val="28"/>
               </w:rPr>
-              <w:t>N</w:t>
-            </w:r>
-            <w:r>
-              <w:rPr>
-                <w:rFonts w:ascii="Times New Roman" w:eastAsia="Times New Roman" w:hAnsi="Times New Roman"/>
-                <w:sz w:val="28"/>
-              </w:rPr>
-              <w:t>o.</w:t>
+              <w:t>No.</w:t>
             </w:r>
           </w:p>
         </w:tc>
@@ -3334,6 +3291,13 @@
           <w:rFonts w:ascii="Times New Roman" w:eastAsia="Times New Roman" w:hAnsi="Times New Roman"/>
           <w:sz w:val="24"/>
         </w:rPr>
+        <w:t xml:space="preserve"> web application which is used to access previous year questions that were asked on various exams on different subjects of various departments across various universities.</w:t>
+      </w:r>
+      <w:r>
+        <w:rPr>
+          <w:rFonts w:ascii="Times New Roman" w:eastAsia="Times New Roman" w:hAnsi="Times New Roman"/>
+          <w:sz w:val="24"/>
+        </w:rPr>
         <w:t xml:space="preserve"> </w:t>
       </w:r>
       <w:r>
@@ -3341,27 +3305,6 @@
           <w:rFonts w:ascii="Times New Roman" w:eastAsia="Times New Roman" w:hAnsi="Times New Roman"/>
           <w:sz w:val="24"/>
         </w:rPr>
-        <w:t xml:space="preserve">web application </w:t>
-      </w:r>
-      <w:r>
-        <w:rPr>
-          <w:rFonts w:ascii="Times New Roman" w:eastAsia="Times New Roman" w:hAnsi="Times New Roman"/>
-          <w:sz w:val="24"/>
-        </w:rPr>
-        <w:t>which is used to access previous year questions that were asked on various exams on different subjects of various departments across various universities.</w:t>
-      </w:r>
-      <w:r>
-        <w:rPr>
-          <w:rFonts w:ascii="Times New Roman" w:eastAsia="Times New Roman" w:hAnsi="Times New Roman"/>
-          <w:sz w:val="24"/>
-        </w:rPr>
-        <w:t xml:space="preserve"> </w:t>
-      </w:r>
-      <w:r>
-        <w:rPr>
-          <w:rFonts w:ascii="Times New Roman" w:eastAsia="Times New Roman" w:hAnsi="Times New Roman"/>
-          <w:sz w:val="24"/>
-        </w:rPr>
         <w:t xml:space="preserve">It allows users to access questions easily by using search feature and categorisation feature, users can even sort questions based on various conditions like ‘important’, ‘most asked’, etc. Users can also add questions when logged in and verified successfully. An admin or moderator can have the access to verify the questions added by the users and can decide whether the question should be shown on the webpage or not and can add more universities, departments and subjects. A super-admin will have the complete privileges on the web app, </w:t>
       </w:r>
       <w:proofErr w:type="gramStart"/>
@@ -3378,14 +3321,7 @@
           <w:rFonts w:ascii="Times New Roman" w:eastAsia="Times New Roman" w:hAnsi="Times New Roman"/>
           <w:sz w:val="24"/>
         </w:rPr>
-        <w:t xml:space="preserve"> can add/remove moderators, add/remove users etc.</w:t>
-      </w:r>
-      <w:r>
-        <w:rPr>
-          <w:rFonts w:ascii="Times New Roman" w:eastAsia="Times New Roman" w:hAnsi="Times New Roman"/>
-          <w:sz w:val="24"/>
-        </w:rPr>
-        <w:t xml:space="preserve"> </w:t>
+        <w:t xml:space="preserve"> can add/remove moderators, add/remove users etc. </w:t>
       </w:r>
     </w:p>
     <w:p>
@@ -3655,21 +3591,7 @@
           <w:rFonts w:ascii="Times New Roman" w:eastAsia="Times New Roman" w:hAnsi="Times New Roman"/>
           <w:sz w:val="24"/>
         </w:rPr>
-        <w:t xml:space="preserve"> </w:t>
-      </w:r>
-      <w:r>
-        <w:rPr>
-          <w:rFonts w:ascii="Times New Roman" w:eastAsia="Times New Roman" w:hAnsi="Times New Roman"/>
-          <w:sz w:val="24"/>
-        </w:rPr>
-        <w:t>It allows users to access questions easily by using search feature and categorisation feature, users can even sort questions based on various conditions like ‘important’, ‘most asked’, etc. Users can also add questions when logged in and verified successfully.</w:t>
-      </w:r>
-      <w:r>
-        <w:rPr>
-          <w:rFonts w:ascii="Times New Roman" w:eastAsia="Times New Roman" w:hAnsi="Times New Roman"/>
-          <w:sz w:val="24"/>
-        </w:rPr>
-        <w:t xml:space="preserve"> There will be less chance of human errors since the moderators will be there</w:t>
+        <w:t xml:space="preserve"> It allows users to access questions easily by using search feature and categorisation feature, users can even sort questions based on various conditions like ‘important’, ‘most asked’, etc. Users can also add questions when logged in and verified successfully. There will be less chance of human errors since the moderators will be there</w:t>
       </w:r>
       <w:r>
         <w:rPr>
@@ -3750,15 +3672,7 @@
           <w:b/>
           <w:sz w:val="28"/>
         </w:rPr>
-        <w:t xml:space="preserve"> </w:t>
-      </w:r>
-      <w:r>
-        <w:rPr>
-          <w:rFonts w:ascii="Times New Roman" w:eastAsia="Times New Roman" w:hAnsi="Times New Roman"/>
-          <w:b/>
-          <w:sz w:val="28"/>
-        </w:rPr>
-        <w:t>Methodology</w:t>
+        <w:t xml:space="preserve"> Methodology</w:t>
       </w:r>
     </w:p>
     <w:p>
@@ -4175,15 +4089,7 @@
           <w:b/>
           <w:sz w:val="24"/>
         </w:rPr>
-        <w:t xml:space="preserve">6. </w:t>
-      </w:r>
-      <w:r>
-        <w:rPr>
-          <w:rFonts w:ascii="Times New Roman" w:eastAsia="Times New Roman" w:hAnsi="Times New Roman"/>
-          <w:b/>
-          <w:sz w:val="24"/>
-        </w:rPr>
-        <w:t>Feedback:</w:t>
+        <w:t>6. Feedback:</w:t>
       </w:r>
       <w:r>
         <w:rPr>
@@ -4209,31 +4115,59 @@
           <w:sz w:val="28"/>
         </w:rPr>
         <w:lastRenderedPageBreak/>
-        <w:t>2.</w:t>
-      </w:r>
-      <w:r>
+        <w:t>2.4 Purpose</w:t>
+      </w:r>
+    </w:p>
+    <w:p>
+      <w:pPr>
+        <w:spacing w:line="360" w:lineRule="auto"/>
+        <w:rPr>
+          <w:rFonts w:ascii="Times New Roman" w:eastAsia="Times New Roman" w:hAnsi="Times New Roman"/>
+          <w:sz w:val="24"/>
+        </w:rPr>
+      </w:pPr>
+      <w:r>
+        <w:rPr>
+          <w:rFonts w:ascii="Times New Roman" w:eastAsia="Times New Roman" w:hAnsi="Times New Roman"/>
+          <w:bCs/>
+          <w:sz w:val="24"/>
+          <w:szCs w:val="24"/>
+        </w:rPr>
+        <w:t xml:space="preserve">The web-app ‘QUESTION BANK MANAGEMENT SYSTEM’ can be used for </w:t>
+      </w:r>
+      <w:r>
+        <w:rPr>
+          <w:rFonts w:ascii="Times New Roman" w:eastAsia="Times New Roman" w:hAnsi="Times New Roman"/>
+          <w:sz w:val="24"/>
+        </w:rPr>
+        <w:t>accessing previous year questions that were asked on various exams on different subjects of various departments across various universities. It allows users to access questions easily by using search feature and categorisation feature, users can even sort questions based on various conditions like ‘important’, ‘most asked’, etc. Users can also add questions when logged in and verified successfully.</w:t>
+      </w:r>
+    </w:p>
+    <w:p>
+      <w:pPr>
+        <w:spacing w:line="360" w:lineRule="auto"/>
+        <w:rPr>
+          <w:rFonts w:ascii="Times New Roman" w:eastAsia="Times New Roman" w:hAnsi="Times New Roman"/>
+          <w:sz w:val="24"/>
+        </w:rPr>
+      </w:pPr>
+    </w:p>
+    <w:p>
+      <w:pPr>
+        <w:spacing w:line="0" w:lineRule="atLeast"/>
         <w:rPr>
           <w:rFonts w:ascii="Times New Roman" w:eastAsia="Times New Roman" w:hAnsi="Times New Roman"/>
           <w:b/>
           <w:sz w:val="28"/>
         </w:rPr>
-        <w:t>4</w:t>
-      </w:r>
+      </w:pPr>
       <w:r>
         <w:rPr>
           <w:rFonts w:ascii="Times New Roman" w:eastAsia="Times New Roman" w:hAnsi="Times New Roman"/>
           <w:b/>
           <w:sz w:val="28"/>
         </w:rPr>
-        <w:t xml:space="preserve"> </w:t>
-      </w:r>
-      <w:r>
-        <w:rPr>
-          <w:rFonts w:ascii="Times New Roman" w:eastAsia="Times New Roman" w:hAnsi="Times New Roman"/>
-          <w:b/>
-          <w:sz w:val="28"/>
-        </w:rPr>
-        <w:t>Purpose</w:t>
+        <w:t>2.5 Scope</w:t>
       </w:r>
     </w:p>
     <w:p>
@@ -4241,99 +4175,20 @@
         <w:spacing w:line="360" w:lineRule="auto"/>
         <w:rPr>
           <w:rFonts w:ascii="Times New Roman" w:eastAsia="Times New Roman" w:hAnsi="Times New Roman"/>
-          <w:sz w:val="24"/>
-        </w:rPr>
-      </w:pPr>
-      <w:r>
-        <w:rPr>
-          <w:rFonts w:ascii="Times New Roman" w:eastAsia="Times New Roman" w:hAnsi="Times New Roman"/>
           <w:bCs/>
           <w:sz w:val="24"/>
           <w:szCs w:val="24"/>
         </w:rPr>
-        <w:t xml:space="preserve">The web-app ‘QUESTION BANK MANAGEMENT SYSTEM’ can be used for </w:t>
-      </w:r>
-      <w:r>
-        <w:rPr>
-          <w:rFonts w:ascii="Times New Roman" w:eastAsia="Times New Roman" w:hAnsi="Times New Roman"/>
-          <w:sz w:val="24"/>
-        </w:rPr>
-        <w:t>access</w:t>
-      </w:r>
-      <w:r>
-        <w:rPr>
-          <w:rFonts w:ascii="Times New Roman" w:eastAsia="Times New Roman" w:hAnsi="Times New Roman"/>
-          <w:sz w:val="24"/>
-        </w:rPr>
-        <w:t>ing</w:t>
-      </w:r>
-      <w:r>
-        <w:rPr>
-          <w:rFonts w:ascii="Times New Roman" w:eastAsia="Times New Roman" w:hAnsi="Times New Roman"/>
-          <w:sz w:val="24"/>
-        </w:rPr>
-        <w:t xml:space="preserve"> previous year questions that were asked on various exams on different subjects of various departments across various universities.</w:t>
-      </w:r>
-      <w:r>
-        <w:rPr>
-          <w:rFonts w:ascii="Times New Roman" w:eastAsia="Times New Roman" w:hAnsi="Times New Roman"/>
-          <w:sz w:val="24"/>
-        </w:rPr>
-        <w:t xml:space="preserve"> </w:t>
-      </w:r>
-      <w:r>
-        <w:rPr>
-          <w:rFonts w:ascii="Times New Roman" w:eastAsia="Times New Roman" w:hAnsi="Times New Roman"/>
-          <w:sz w:val="24"/>
-        </w:rPr>
-        <w:t>It allows users to access questions easily by using search feature and categorisation feature, users can even sort questions based on various conditions like ‘important’, ‘most asked’, etc. Users can also add questions when logged in and verified successfully.</w:t>
-      </w:r>
-    </w:p>
-    <w:p>
-      <w:pPr>
-        <w:spacing w:line="360" w:lineRule="auto"/>
-        <w:rPr>
-          <w:rFonts w:ascii="Times New Roman" w:eastAsia="Times New Roman" w:hAnsi="Times New Roman"/>
-          <w:sz w:val="24"/>
-        </w:rPr>
-      </w:pPr>
-    </w:p>
-    <w:p>
-      <w:pPr>
-        <w:spacing w:line="0" w:lineRule="atLeast"/>
-        <w:rPr>
-          <w:rFonts w:ascii="Times New Roman" w:eastAsia="Times New Roman" w:hAnsi="Times New Roman"/>
-          <w:b/>
-          <w:sz w:val="28"/>
-        </w:rPr>
-      </w:pPr>
-      <w:r>
-        <w:rPr>
-          <w:rFonts w:ascii="Times New Roman" w:eastAsia="Times New Roman" w:hAnsi="Times New Roman"/>
-          <w:b/>
-          <w:sz w:val="28"/>
-        </w:rPr>
-        <w:t>2.</w:t>
-      </w:r>
-      <w:r>
-        <w:rPr>
-          <w:rFonts w:ascii="Times New Roman" w:eastAsia="Times New Roman" w:hAnsi="Times New Roman"/>
-          <w:b/>
-          <w:sz w:val="28"/>
-        </w:rPr>
-        <w:t>5 Scope</w:t>
-      </w:r>
-    </w:p>
-    <w:p>
-      <w:pPr>
-        <w:spacing w:line="360" w:lineRule="auto"/>
+      </w:pPr>
+      <w:r>
         <w:rPr>
           <w:rFonts w:ascii="Times New Roman" w:eastAsia="Times New Roman" w:hAnsi="Times New Roman"/>
           <w:bCs/>
           <w:sz w:val="24"/>
           <w:szCs w:val="24"/>
         </w:rPr>
-      </w:pPr>
+        <w:t xml:space="preserve">During this </w:t>
+      </w:r>
       <w:r>
         <w:rPr>
           <w:rFonts w:ascii="Times New Roman" w:eastAsia="Times New Roman" w:hAnsi="Times New Roman"/>
@@ -4341,7 +4196,7 @@
           <w:sz w:val="24"/>
           <w:szCs w:val="24"/>
         </w:rPr>
-        <w:t xml:space="preserve">During this </w:t>
+        <w:t>COVID-19</w:t>
       </w:r>
       <w:r>
         <w:rPr>
@@ -4350,7 +4205,7 @@
           <w:sz w:val="24"/>
           <w:szCs w:val="24"/>
         </w:rPr>
-        <w:t>COVID-19</w:t>
+        <w:t xml:space="preserve"> pandemic</w:t>
       </w:r>
       <w:r>
         <w:rPr>
@@ -4359,15 +4214,6 @@
           <w:sz w:val="24"/>
           <w:szCs w:val="24"/>
         </w:rPr>
-        <w:t xml:space="preserve"> pandemic</w:t>
-      </w:r>
-      <w:r>
-        <w:rPr>
-          <w:rFonts w:ascii="Times New Roman" w:eastAsia="Times New Roman" w:hAnsi="Times New Roman"/>
-          <w:bCs/>
-          <w:sz w:val="24"/>
-          <w:szCs w:val="24"/>
-        </w:rPr>
         <w:t xml:space="preserve">, </w:t>
       </w:r>
       <w:r>
@@ -4375,98 +4221,7 @@
           <w:rFonts w:ascii="Times New Roman" w:eastAsia="Times New Roman" w:hAnsi="Times New Roman"/>
           <w:sz w:val="24"/>
         </w:rPr>
-        <w:t>the necessity of services based online platforms are high.</w:t>
-      </w:r>
-      <w:r>
-        <w:rPr>
-          <w:rFonts w:ascii="Times New Roman" w:eastAsia="Times New Roman" w:hAnsi="Times New Roman"/>
-          <w:sz w:val="24"/>
-        </w:rPr>
-        <w:t xml:space="preserve"> </w:t>
-      </w:r>
-      <w:r>
-        <w:rPr>
-          <w:rFonts w:ascii="Times New Roman" w:eastAsia="Times New Roman" w:hAnsi="Times New Roman"/>
-          <w:sz w:val="24"/>
-        </w:rPr>
-        <w:t xml:space="preserve">The majority of our society is </w:t>
-      </w:r>
-      <w:r>
-        <w:rPr>
-          <w:rFonts w:ascii="Times New Roman" w:eastAsia="Times New Roman" w:hAnsi="Times New Roman"/>
-          <w:sz w:val="24"/>
-        </w:rPr>
-        <w:t xml:space="preserve">now </w:t>
-      </w:r>
-      <w:r>
-        <w:rPr>
-          <w:rFonts w:ascii="Times New Roman" w:eastAsia="Times New Roman" w:hAnsi="Times New Roman"/>
-          <w:sz w:val="24"/>
-        </w:rPr>
-        <w:t>depend</w:t>
-      </w:r>
-      <w:r>
-        <w:rPr>
-          <w:rFonts w:ascii="Times New Roman" w:eastAsia="Times New Roman" w:hAnsi="Times New Roman"/>
-          <w:sz w:val="24"/>
-        </w:rPr>
-        <w:t>ing</w:t>
-      </w:r>
-      <w:r>
-        <w:rPr>
-          <w:rFonts w:ascii="Times New Roman" w:eastAsia="Times New Roman" w:hAnsi="Times New Roman"/>
-          <w:sz w:val="24"/>
-        </w:rPr>
-        <w:t xml:space="preserve"> </w:t>
-      </w:r>
-      <w:r>
-        <w:rPr>
-          <w:rFonts w:ascii="Times New Roman" w:eastAsia="Times New Roman" w:hAnsi="Times New Roman"/>
-          <w:sz w:val="24"/>
-        </w:rPr>
-        <w:t>the</w:t>
-      </w:r>
-      <w:r>
-        <w:rPr>
-          <w:rFonts w:ascii="Times New Roman" w:eastAsia="Times New Roman" w:hAnsi="Times New Roman"/>
-          <w:sz w:val="24"/>
-        </w:rPr>
-        <w:t xml:space="preserve"> </w:t>
-      </w:r>
-      <w:r>
-        <w:rPr>
-          <w:rFonts w:ascii="Times New Roman" w:eastAsia="Times New Roman" w:hAnsi="Times New Roman"/>
-          <w:sz w:val="24"/>
-        </w:rPr>
-        <w:t>internet for learning purpose</w:t>
-      </w:r>
-      <w:r>
-        <w:rPr>
-          <w:rFonts w:ascii="Times New Roman" w:eastAsia="Times New Roman" w:hAnsi="Times New Roman"/>
-          <w:sz w:val="24"/>
-        </w:rPr>
-        <w:t>.</w:t>
-      </w:r>
-      <w:r>
-        <w:rPr>
-          <w:rFonts w:ascii="Times New Roman" w:eastAsia="Times New Roman" w:hAnsi="Times New Roman"/>
-          <w:sz w:val="24"/>
-        </w:rPr>
-        <w:t xml:space="preserve"> </w:t>
-      </w:r>
-      <w:r>
-        <w:rPr>
-          <w:rFonts w:ascii="Times New Roman" w:eastAsia="Times New Roman" w:hAnsi="Times New Roman"/>
-          <w:sz w:val="24"/>
-        </w:rPr>
-        <w:t>This online platform aimed to reduce</w:t>
-      </w:r>
-      <w:r>
-        <w:rPr>
-          <w:rFonts w:ascii="Times New Roman" w:eastAsia="Times New Roman" w:hAnsi="Times New Roman"/>
-          <w:sz w:val="24"/>
-        </w:rPr>
-        <w:t xml:space="preserve"> the time spent on internet for gathering study materials especially previous year question papers and hence improve the efficiency of students by avoiding unnecessary visits of various webpages and searches.</w:t>
+        <w:t>the necessity of services based online platforms are high. The majority of our society is now depending the internet for learning purpose. This online platform aimed to reduce the time spent on internet for gathering study materials especially previous year question papers and hence improve the efficiency of students by avoiding unnecessary visits of various webpages and searches.</w:t>
       </w:r>
     </w:p>
     <w:p>
@@ -4562,12 +4317,490 @@
     </w:p>
     <w:p>
       <w:pPr>
+        <w:spacing w:line="0" w:lineRule="atLeast"/>
+        <w:rPr>
+          <w:rFonts w:ascii="Times New Roman" w:eastAsia="Times New Roman" w:hAnsi="Times New Roman"/>
+          <w:b/>
+          <w:sz w:val="28"/>
+        </w:rPr>
+      </w:pPr>
+      <w:r>
+        <w:rPr>
+          <w:rFonts w:ascii="Times New Roman" w:eastAsia="Times New Roman" w:hAnsi="Times New Roman"/>
+          <w:b/>
+          <w:sz w:val="28"/>
+        </w:rPr>
+        <w:t>3.1 Existing System</w:t>
+      </w:r>
+    </w:p>
+    <w:p>
+      <w:pPr>
+        <w:spacing w:line="360" w:lineRule="auto"/>
+        <w:rPr>
+          <w:rFonts w:ascii="Times New Roman" w:hAnsi="Times New Roman" w:cs="Times New Roman"/>
+          <w:sz w:val="24"/>
+          <w:szCs w:val="24"/>
+        </w:rPr>
+      </w:pPr>
+      <w:r>
         <w:rPr>
           <w:rFonts w:ascii="Times New Roman" w:hAnsi="Times New Roman" w:cs="Times New Roman"/>
           <w:b/>
           <w:bCs/>
           <w:sz w:val="30"/>
           <w:szCs w:val="30"/>
+        </w:rPr>
+        <w:tab/>
+      </w:r>
+      <w:r>
+        <w:rPr>
+          <w:rFonts w:ascii="Times New Roman" w:hAnsi="Times New Roman" w:cs="Times New Roman"/>
+          <w:sz w:val="24"/>
+          <w:szCs w:val="24"/>
+        </w:rPr>
+        <w:t xml:space="preserve">Conventional method of gathering </w:t>
+      </w:r>
+      <w:r>
+        <w:rPr>
+          <w:rFonts w:ascii="Times New Roman" w:hAnsi="Times New Roman" w:cs="Times New Roman"/>
+          <w:sz w:val="24"/>
+          <w:szCs w:val="24"/>
+        </w:rPr>
+        <w:t xml:space="preserve">previous year question papers include mainly offline ways of collecting from various sources and online from various websites. Conventional system creates many </w:t>
+      </w:r>
+      <w:r>
+        <w:rPr>
+          <w:rFonts w:ascii="Times New Roman" w:hAnsi="Times New Roman" w:cs="Times New Roman"/>
+          <w:sz w:val="24"/>
+          <w:szCs w:val="24"/>
+        </w:rPr>
+        <w:t>difficulties</w:t>
+      </w:r>
+      <w:r>
+        <w:rPr>
+          <w:rFonts w:ascii="Times New Roman" w:hAnsi="Times New Roman" w:cs="Times New Roman"/>
+          <w:sz w:val="24"/>
+          <w:szCs w:val="24"/>
+        </w:rPr>
+        <w:t xml:space="preserve"> and consumes much of a </w:t>
+      </w:r>
+      <w:proofErr w:type="gramStart"/>
+      <w:r>
+        <w:rPr>
+          <w:rFonts w:ascii="Times New Roman" w:hAnsi="Times New Roman" w:cs="Times New Roman"/>
+          <w:sz w:val="24"/>
+          <w:szCs w:val="24"/>
+        </w:rPr>
+        <w:t>students</w:t>
+      </w:r>
+      <w:proofErr w:type="gramEnd"/>
+      <w:r>
+        <w:rPr>
+          <w:rFonts w:ascii="Times New Roman" w:hAnsi="Times New Roman" w:cs="Times New Roman"/>
+          <w:sz w:val="24"/>
+          <w:szCs w:val="24"/>
+        </w:rPr>
+        <w:t xml:space="preserve"> time. </w:t>
+      </w:r>
+      <w:proofErr w:type="gramStart"/>
+      <w:r>
+        <w:rPr>
+          <w:rFonts w:ascii="Times New Roman" w:hAnsi="Times New Roman" w:cs="Times New Roman"/>
+          <w:sz w:val="24"/>
+          <w:szCs w:val="24"/>
+        </w:rPr>
+        <w:t>Also</w:t>
+      </w:r>
+      <w:proofErr w:type="gramEnd"/>
+      <w:r>
+        <w:rPr>
+          <w:rFonts w:ascii="Times New Roman" w:hAnsi="Times New Roman" w:cs="Times New Roman"/>
+          <w:sz w:val="24"/>
+          <w:szCs w:val="24"/>
+        </w:rPr>
+        <w:t xml:space="preserve"> there will be a possibility of human error too</w:t>
+      </w:r>
+      <w:r>
+        <w:rPr>
+          <w:rFonts w:ascii="Times New Roman" w:hAnsi="Times New Roman" w:cs="Times New Roman"/>
+          <w:sz w:val="24"/>
+          <w:szCs w:val="24"/>
+        </w:rPr>
+        <w:t xml:space="preserve">. For </w:t>
+      </w:r>
+      <w:proofErr w:type="gramStart"/>
+      <w:r>
+        <w:rPr>
+          <w:rFonts w:ascii="Times New Roman" w:hAnsi="Times New Roman" w:cs="Times New Roman"/>
+          <w:sz w:val="24"/>
+          <w:szCs w:val="24"/>
+        </w:rPr>
+        <w:t>example</w:t>
+      </w:r>
+      <w:proofErr w:type="gramEnd"/>
+      <w:r>
+        <w:rPr>
+          <w:rFonts w:ascii="Times New Roman" w:hAnsi="Times New Roman" w:cs="Times New Roman"/>
+          <w:sz w:val="24"/>
+          <w:szCs w:val="24"/>
+        </w:rPr>
+        <w:t xml:space="preserve"> one may collect questions of same subject from another university, etc.</w:t>
+      </w:r>
+    </w:p>
+    <w:p>
+      <w:pPr>
+        <w:spacing w:line="360" w:lineRule="auto"/>
+        <w:rPr>
+          <w:rFonts w:ascii="Times New Roman" w:hAnsi="Times New Roman" w:cs="Times New Roman"/>
+          <w:b/>
+          <w:bCs/>
+          <w:sz w:val="24"/>
+          <w:szCs w:val="24"/>
+        </w:rPr>
+      </w:pPr>
+      <w:r>
+        <w:rPr>
+          <w:rFonts w:ascii="Times New Roman" w:hAnsi="Times New Roman" w:cs="Times New Roman"/>
+          <w:b/>
+          <w:bCs/>
+          <w:sz w:val="24"/>
+          <w:szCs w:val="24"/>
+        </w:rPr>
+        <w:t>Limitations</w:t>
+      </w:r>
+    </w:p>
+    <w:p>
+      <w:pPr>
+        <w:pStyle w:val="ListParagraph"/>
+        <w:numPr>
+          <w:ilvl w:val="0"/>
+          <w:numId w:val="5"/>
+        </w:numPr>
+        <w:spacing w:line="360" w:lineRule="auto"/>
+        <w:rPr>
+          <w:rFonts w:ascii="Times New Roman" w:hAnsi="Times New Roman" w:cs="Times New Roman"/>
+          <w:b/>
+          <w:bCs/>
+          <w:sz w:val="24"/>
+          <w:szCs w:val="24"/>
+        </w:rPr>
+      </w:pPr>
+      <w:r>
+        <w:rPr>
+          <w:rFonts w:ascii="Times New Roman" w:hAnsi="Times New Roman" w:cs="Times New Roman"/>
+          <w:sz w:val="24"/>
+          <w:szCs w:val="24"/>
+        </w:rPr>
+        <w:t xml:space="preserve">Consumes much of a </w:t>
+      </w:r>
+      <w:proofErr w:type="spellStart"/>
+      <w:proofErr w:type="gramStart"/>
+      <w:r>
+        <w:rPr>
+          <w:rFonts w:ascii="Times New Roman" w:hAnsi="Times New Roman" w:cs="Times New Roman"/>
+          <w:sz w:val="24"/>
+          <w:szCs w:val="24"/>
+        </w:rPr>
+        <w:t>students</w:t>
+      </w:r>
+      <w:proofErr w:type="spellEnd"/>
+      <w:proofErr w:type="gramEnd"/>
+      <w:r>
+        <w:rPr>
+          <w:rFonts w:ascii="Times New Roman" w:hAnsi="Times New Roman" w:cs="Times New Roman"/>
+          <w:sz w:val="24"/>
+          <w:szCs w:val="24"/>
+        </w:rPr>
+        <w:t xml:space="preserve"> time</w:t>
+      </w:r>
+      <w:r>
+        <w:rPr>
+          <w:rFonts w:ascii="Times New Roman" w:hAnsi="Times New Roman" w:cs="Times New Roman"/>
+          <w:sz w:val="24"/>
+          <w:szCs w:val="24"/>
+        </w:rPr>
+        <w:t xml:space="preserve"> collecting questions</w:t>
+      </w:r>
+      <w:r>
+        <w:rPr>
+          <w:rFonts w:ascii="Times New Roman" w:hAnsi="Times New Roman" w:cs="Times New Roman"/>
+          <w:sz w:val="24"/>
+          <w:szCs w:val="24"/>
+        </w:rPr>
+        <w:t>.</w:t>
+      </w:r>
+    </w:p>
+    <w:p>
+      <w:pPr>
+        <w:pStyle w:val="ListParagraph"/>
+        <w:numPr>
+          <w:ilvl w:val="0"/>
+          <w:numId w:val="5"/>
+        </w:numPr>
+        <w:spacing w:line="360" w:lineRule="auto"/>
+        <w:rPr>
+          <w:rFonts w:ascii="Times New Roman" w:hAnsi="Times New Roman" w:cs="Times New Roman"/>
+          <w:b/>
+          <w:bCs/>
+          <w:sz w:val="24"/>
+          <w:szCs w:val="24"/>
+        </w:rPr>
+      </w:pPr>
+      <w:r>
+        <w:rPr>
+          <w:rFonts w:ascii="Times New Roman" w:hAnsi="Times New Roman" w:cs="Times New Roman"/>
+          <w:sz w:val="24"/>
+          <w:szCs w:val="24"/>
+        </w:rPr>
+        <w:t xml:space="preserve">There will be a possibility of human </w:t>
+      </w:r>
+      <w:r>
+        <w:rPr>
+          <w:rFonts w:ascii="Times New Roman" w:hAnsi="Times New Roman" w:cs="Times New Roman"/>
+          <w:sz w:val="24"/>
+          <w:szCs w:val="24"/>
+        </w:rPr>
+        <w:t>errors.</w:t>
+      </w:r>
+    </w:p>
+    <w:p>
+      <w:pPr>
+        <w:spacing w:line="360" w:lineRule="auto"/>
+        <w:rPr>
+          <w:rFonts w:ascii="Times New Roman" w:hAnsi="Times New Roman" w:cs="Times New Roman"/>
+          <w:b/>
+          <w:bCs/>
+          <w:sz w:val="24"/>
+          <w:szCs w:val="24"/>
+        </w:rPr>
+      </w:pPr>
+    </w:p>
+    <w:p>
+      <w:pPr>
+        <w:spacing w:line="0" w:lineRule="atLeast"/>
+        <w:rPr>
+          <w:rFonts w:ascii="Times New Roman" w:eastAsia="Times New Roman" w:hAnsi="Times New Roman"/>
+          <w:b/>
+          <w:sz w:val="28"/>
+        </w:rPr>
+      </w:pPr>
+      <w:r>
+        <w:rPr>
+          <w:rFonts w:ascii="Times New Roman" w:eastAsia="Times New Roman" w:hAnsi="Times New Roman"/>
+          <w:b/>
+          <w:sz w:val="28"/>
+        </w:rPr>
+        <w:t>3.</w:t>
+      </w:r>
+      <w:r>
+        <w:rPr>
+          <w:rFonts w:ascii="Times New Roman" w:eastAsia="Times New Roman" w:hAnsi="Times New Roman"/>
+          <w:b/>
+          <w:sz w:val="28"/>
+        </w:rPr>
+        <w:t>2</w:t>
+      </w:r>
+      <w:r>
+        <w:rPr>
+          <w:rFonts w:ascii="Times New Roman" w:eastAsia="Times New Roman" w:hAnsi="Times New Roman"/>
+          <w:b/>
+          <w:sz w:val="28"/>
+        </w:rPr>
+        <w:t xml:space="preserve"> </w:t>
+      </w:r>
+      <w:r>
+        <w:rPr>
+          <w:rFonts w:ascii="Times New Roman" w:eastAsia="Times New Roman" w:hAnsi="Times New Roman"/>
+          <w:b/>
+          <w:sz w:val="28"/>
+        </w:rPr>
+        <w:t xml:space="preserve">Proposed system </w:t>
+      </w:r>
+    </w:p>
+    <w:p>
+      <w:pPr>
+        <w:spacing w:line="360" w:lineRule="auto"/>
+        <w:rPr>
+          <w:rFonts w:ascii="Times New Roman" w:eastAsia="Times New Roman" w:hAnsi="Times New Roman"/>
+          <w:sz w:val="24"/>
+        </w:rPr>
+      </w:pPr>
+      <w:r>
+        <w:rPr>
+          <w:rFonts w:ascii="Times New Roman" w:eastAsia="Times New Roman" w:hAnsi="Times New Roman"/>
+          <w:bCs/>
+          <w:sz w:val="24"/>
+          <w:szCs w:val="24"/>
+        </w:rPr>
+        <w:t xml:space="preserve">The proposed system is a web-app of question bank management system in which users can </w:t>
+      </w:r>
+      <w:r>
+        <w:rPr>
+          <w:rFonts w:ascii="Times New Roman" w:eastAsia="Times New Roman" w:hAnsi="Times New Roman"/>
+          <w:bCs/>
+          <w:sz w:val="24"/>
+          <w:szCs w:val="24"/>
+        </w:rPr>
+        <w:t xml:space="preserve">access </w:t>
+      </w:r>
+      <w:r>
+        <w:rPr>
+          <w:rFonts w:ascii="Times New Roman" w:eastAsia="Times New Roman" w:hAnsi="Times New Roman"/>
+          <w:sz w:val="24"/>
+        </w:rPr>
+        <w:t>previous year questions that were asked on various exams on different subjects of various departments across various universities.</w:t>
+      </w:r>
+      <w:r>
+        <w:rPr>
+          <w:rFonts w:ascii="Times New Roman" w:eastAsia="Times New Roman" w:hAnsi="Times New Roman"/>
+          <w:sz w:val="24"/>
+        </w:rPr>
+        <w:t xml:space="preserve"> It will be easier and efficient </w:t>
+      </w:r>
+      <w:r>
+        <w:rPr>
+          <w:rFonts w:ascii="Times New Roman" w:eastAsia="Times New Roman" w:hAnsi="Times New Roman"/>
+          <w:sz w:val="24"/>
+        </w:rPr>
+        <w:t>method</w:t>
+      </w:r>
+      <w:r>
+        <w:rPr>
+          <w:rFonts w:ascii="Times New Roman" w:eastAsia="Times New Roman" w:hAnsi="Times New Roman"/>
+          <w:sz w:val="24"/>
+        </w:rPr>
+        <w:t xml:space="preserve"> </w:t>
+      </w:r>
+      <w:r>
+        <w:rPr>
+          <w:rFonts w:ascii="Times New Roman" w:eastAsia="Times New Roman" w:hAnsi="Times New Roman"/>
+          <w:sz w:val="24"/>
+        </w:rPr>
+        <w:t>for students and as well as teachers to provide references.</w:t>
+      </w:r>
+    </w:p>
+    <w:p>
+      <w:pPr>
+        <w:spacing w:line="360" w:lineRule="auto"/>
+        <w:rPr>
+          <w:rFonts w:ascii="Times New Roman" w:eastAsia="Times New Roman" w:hAnsi="Times New Roman"/>
+          <w:b/>
+          <w:bCs/>
+          <w:sz w:val="24"/>
+        </w:rPr>
+      </w:pPr>
+      <w:r>
+        <w:rPr>
+          <w:rFonts w:ascii="Times New Roman" w:eastAsia="Times New Roman" w:hAnsi="Times New Roman"/>
+          <w:b/>
+          <w:bCs/>
+          <w:sz w:val="24"/>
+        </w:rPr>
+        <w:t>Advantages</w:t>
+      </w:r>
+    </w:p>
+    <w:p>
+      <w:pPr>
+        <w:pStyle w:val="ListParagraph"/>
+        <w:numPr>
+          <w:ilvl w:val="0"/>
+          <w:numId w:val="6"/>
+        </w:numPr>
+        <w:spacing w:line="360" w:lineRule="auto"/>
+        <w:rPr>
+          <w:rFonts w:ascii="Times New Roman" w:eastAsia="Times New Roman" w:hAnsi="Times New Roman"/>
+          <w:b/>
+          <w:bCs/>
+          <w:sz w:val="24"/>
+          <w:szCs w:val="24"/>
+        </w:rPr>
+      </w:pPr>
+      <w:r>
+        <w:rPr>
+          <w:rFonts w:ascii="Times New Roman" w:eastAsia="Times New Roman" w:hAnsi="Times New Roman"/>
+          <w:sz w:val="24"/>
+          <w:szCs w:val="24"/>
+        </w:rPr>
+        <w:t xml:space="preserve">Every </w:t>
+      </w:r>
+      <w:proofErr w:type="gramStart"/>
+      <w:r>
+        <w:rPr>
+          <w:rFonts w:ascii="Times New Roman" w:eastAsia="Times New Roman" w:hAnsi="Times New Roman"/>
+          <w:sz w:val="24"/>
+          <w:szCs w:val="24"/>
+        </w:rPr>
+        <w:t>questions</w:t>
+      </w:r>
+      <w:proofErr w:type="gramEnd"/>
+      <w:r>
+        <w:rPr>
+          <w:rFonts w:ascii="Times New Roman" w:eastAsia="Times New Roman" w:hAnsi="Times New Roman"/>
+          <w:sz w:val="24"/>
+          <w:szCs w:val="24"/>
+        </w:rPr>
+        <w:t xml:space="preserve"> asked on exams under one roof</w:t>
+      </w:r>
+    </w:p>
+    <w:p>
+      <w:pPr>
+        <w:pStyle w:val="ListParagraph"/>
+        <w:numPr>
+          <w:ilvl w:val="0"/>
+          <w:numId w:val="6"/>
+        </w:numPr>
+        <w:spacing w:line="360" w:lineRule="auto"/>
+        <w:rPr>
+          <w:rFonts w:ascii="Times New Roman" w:eastAsia="Times New Roman" w:hAnsi="Times New Roman"/>
+          <w:b/>
+          <w:bCs/>
+          <w:sz w:val="24"/>
+          <w:szCs w:val="24"/>
+        </w:rPr>
+      </w:pPr>
+      <w:r>
+        <w:rPr>
+          <w:rFonts w:ascii="Times New Roman" w:eastAsia="Times New Roman" w:hAnsi="Times New Roman"/>
+          <w:sz w:val="24"/>
+          <w:szCs w:val="24"/>
+        </w:rPr>
+        <w:t>Easy and efficient for students and teachers.</w:t>
+      </w:r>
+    </w:p>
+    <w:p>
+      <w:pPr>
+        <w:pStyle w:val="ListParagraph"/>
+        <w:numPr>
+          <w:ilvl w:val="0"/>
+          <w:numId w:val="6"/>
+        </w:numPr>
+        <w:spacing w:line="360" w:lineRule="auto"/>
+        <w:rPr>
+          <w:rFonts w:ascii="Times New Roman" w:eastAsia="Times New Roman" w:hAnsi="Times New Roman"/>
+          <w:b/>
+          <w:bCs/>
+          <w:sz w:val="24"/>
+          <w:szCs w:val="24"/>
+        </w:rPr>
+      </w:pPr>
+      <w:r>
+        <w:rPr>
+          <w:rFonts w:ascii="Times New Roman" w:eastAsia="Times New Roman" w:hAnsi="Times New Roman"/>
+          <w:sz w:val="24"/>
+          <w:szCs w:val="24"/>
+        </w:rPr>
+        <w:t xml:space="preserve">Manges students time well effectively </w:t>
+      </w:r>
+    </w:p>
+    <w:p>
+      <w:pPr>
+        <w:spacing w:line="360" w:lineRule="auto"/>
+        <w:rPr>
+          <w:rFonts w:ascii="Times New Roman" w:hAnsi="Times New Roman" w:cs="Times New Roman"/>
+          <w:b/>
+          <w:bCs/>
+          <w:sz w:val="24"/>
+          <w:szCs w:val="24"/>
         </w:rPr>
       </w:pPr>
     </w:p>
@@ -5093,6 +5326,232 @@
       </w:rPr>
     </w:lvl>
   </w:abstractNum>
+  <w:abstractNum w:abstractNumId="4" w15:restartNumberingAfterBreak="0">
+    <w:nsid w:val="2F6C1163"/>
+    <w:multiLevelType w:val="hybridMultilevel"/>
+    <w:tmpl w:val="76C24A58"/>
+    <w:lvl w:ilvl="0" w:tplc="40090001">
+      <w:start w:val="1"/>
+      <w:numFmt w:val="bullet"/>
+      <w:lvlText w:val=""/>
+      <w:lvlJc w:val="left"/>
+      <w:pPr>
+        <w:ind w:left="720" w:hanging="360"/>
+      </w:pPr>
+      <w:rPr>
+        <w:rFonts w:ascii="Symbol" w:hAnsi="Symbol" w:hint="default"/>
+      </w:rPr>
+    </w:lvl>
+    <w:lvl w:ilvl="1" w:tplc="40090003" w:tentative="1">
+      <w:start w:val="1"/>
+      <w:numFmt w:val="bullet"/>
+      <w:lvlText w:val="o"/>
+      <w:lvlJc w:val="left"/>
+      <w:pPr>
+        <w:ind w:left="1440" w:hanging="360"/>
+      </w:pPr>
+      <w:rPr>
+        <w:rFonts w:ascii="Courier New" w:hAnsi="Courier New" w:cs="Courier New" w:hint="default"/>
+      </w:rPr>
+    </w:lvl>
+    <w:lvl w:ilvl="2" w:tplc="40090005" w:tentative="1">
+      <w:start w:val="1"/>
+      <w:numFmt w:val="bullet"/>
+      <w:lvlText w:val=""/>
+      <w:lvlJc w:val="left"/>
+      <w:pPr>
+        <w:ind w:left="2160" w:hanging="360"/>
+      </w:pPr>
+      <w:rPr>
+        <w:rFonts w:ascii="Wingdings" w:hAnsi="Wingdings" w:hint="default"/>
+      </w:rPr>
+    </w:lvl>
+    <w:lvl w:ilvl="3" w:tplc="40090001" w:tentative="1">
+      <w:start w:val="1"/>
+      <w:numFmt w:val="bullet"/>
+      <w:lvlText w:val=""/>
+      <w:lvlJc w:val="left"/>
+      <w:pPr>
+        <w:ind w:left="2880" w:hanging="360"/>
+      </w:pPr>
+      <w:rPr>
+        <w:rFonts w:ascii="Symbol" w:hAnsi="Symbol" w:hint="default"/>
+      </w:rPr>
+    </w:lvl>
+    <w:lvl w:ilvl="4" w:tplc="40090003" w:tentative="1">
+      <w:start w:val="1"/>
+      <w:numFmt w:val="bullet"/>
+      <w:lvlText w:val="o"/>
+      <w:lvlJc w:val="left"/>
+      <w:pPr>
+        <w:ind w:left="3600" w:hanging="360"/>
+      </w:pPr>
+      <w:rPr>
+        <w:rFonts w:ascii="Courier New" w:hAnsi="Courier New" w:cs="Courier New" w:hint="default"/>
+      </w:rPr>
+    </w:lvl>
+    <w:lvl w:ilvl="5" w:tplc="40090005" w:tentative="1">
+      <w:start w:val="1"/>
+      <w:numFmt w:val="bullet"/>
+      <w:lvlText w:val=""/>
+      <w:lvlJc w:val="left"/>
+      <w:pPr>
+        <w:ind w:left="4320" w:hanging="360"/>
+      </w:pPr>
+      <w:rPr>
+        <w:rFonts w:ascii="Wingdings" w:hAnsi="Wingdings" w:hint="default"/>
+      </w:rPr>
+    </w:lvl>
+    <w:lvl w:ilvl="6" w:tplc="40090001" w:tentative="1">
+      <w:start w:val="1"/>
+      <w:numFmt w:val="bullet"/>
+      <w:lvlText w:val=""/>
+      <w:lvlJc w:val="left"/>
+      <w:pPr>
+        <w:ind w:left="5040" w:hanging="360"/>
+      </w:pPr>
+      <w:rPr>
+        <w:rFonts w:ascii="Symbol" w:hAnsi="Symbol" w:hint="default"/>
+      </w:rPr>
+    </w:lvl>
+    <w:lvl w:ilvl="7" w:tplc="40090003" w:tentative="1">
+      <w:start w:val="1"/>
+      <w:numFmt w:val="bullet"/>
+      <w:lvlText w:val="o"/>
+      <w:lvlJc w:val="left"/>
+      <w:pPr>
+        <w:ind w:left="5760" w:hanging="360"/>
+      </w:pPr>
+      <w:rPr>
+        <w:rFonts w:ascii="Courier New" w:hAnsi="Courier New" w:cs="Courier New" w:hint="default"/>
+      </w:rPr>
+    </w:lvl>
+    <w:lvl w:ilvl="8" w:tplc="40090005" w:tentative="1">
+      <w:start w:val="1"/>
+      <w:numFmt w:val="bullet"/>
+      <w:lvlText w:val=""/>
+      <w:lvlJc w:val="left"/>
+      <w:pPr>
+        <w:ind w:left="6480" w:hanging="360"/>
+      </w:pPr>
+      <w:rPr>
+        <w:rFonts w:ascii="Wingdings" w:hAnsi="Wingdings" w:hint="default"/>
+      </w:rPr>
+    </w:lvl>
+  </w:abstractNum>
+  <w:abstractNum w:abstractNumId="5" w15:restartNumberingAfterBreak="0">
+    <w:nsid w:val="402222B5"/>
+    <w:multiLevelType w:val="hybridMultilevel"/>
+    <w:tmpl w:val="70DE7DB8"/>
+    <w:lvl w:ilvl="0" w:tplc="40090001">
+      <w:start w:val="1"/>
+      <w:numFmt w:val="bullet"/>
+      <w:lvlText w:val=""/>
+      <w:lvlJc w:val="left"/>
+      <w:pPr>
+        <w:ind w:left="720" w:hanging="360"/>
+      </w:pPr>
+      <w:rPr>
+        <w:rFonts w:ascii="Symbol" w:hAnsi="Symbol" w:hint="default"/>
+      </w:rPr>
+    </w:lvl>
+    <w:lvl w:ilvl="1" w:tplc="40090003" w:tentative="1">
+      <w:start w:val="1"/>
+      <w:numFmt w:val="bullet"/>
+      <w:lvlText w:val="o"/>
+      <w:lvlJc w:val="left"/>
+      <w:pPr>
+        <w:ind w:left="1440" w:hanging="360"/>
+      </w:pPr>
+      <w:rPr>
+        <w:rFonts w:ascii="Courier New" w:hAnsi="Courier New" w:cs="Courier New" w:hint="default"/>
+      </w:rPr>
+    </w:lvl>
+    <w:lvl w:ilvl="2" w:tplc="40090005" w:tentative="1">
+      <w:start w:val="1"/>
+      <w:numFmt w:val="bullet"/>
+      <w:lvlText w:val=""/>
+      <w:lvlJc w:val="left"/>
+      <w:pPr>
+        <w:ind w:left="2160" w:hanging="360"/>
+      </w:pPr>
+      <w:rPr>
+        <w:rFonts w:ascii="Wingdings" w:hAnsi="Wingdings" w:hint="default"/>
+      </w:rPr>
+    </w:lvl>
+    <w:lvl w:ilvl="3" w:tplc="40090001" w:tentative="1">
+      <w:start w:val="1"/>
+      <w:numFmt w:val="bullet"/>
+      <w:lvlText w:val=""/>
+      <w:lvlJc w:val="left"/>
+      <w:pPr>
+        <w:ind w:left="2880" w:hanging="360"/>
+      </w:pPr>
+      <w:rPr>
+        <w:rFonts w:ascii="Symbol" w:hAnsi="Symbol" w:hint="default"/>
+      </w:rPr>
+    </w:lvl>
+    <w:lvl w:ilvl="4" w:tplc="40090003" w:tentative="1">
+      <w:start w:val="1"/>
+      <w:numFmt w:val="bullet"/>
+      <w:lvlText w:val="o"/>
+      <w:lvlJc w:val="left"/>
+      <w:pPr>
+        <w:ind w:left="3600" w:hanging="360"/>
+      </w:pPr>
+      <w:rPr>
+        <w:rFonts w:ascii="Courier New" w:hAnsi="Courier New" w:cs="Courier New" w:hint="default"/>
+      </w:rPr>
+    </w:lvl>
+    <w:lvl w:ilvl="5" w:tplc="40090005" w:tentative="1">
+      <w:start w:val="1"/>
+      <w:numFmt w:val="bullet"/>
+      <w:lvlText w:val=""/>
+      <w:lvlJc w:val="left"/>
+      <w:pPr>
+        <w:ind w:left="4320" w:hanging="360"/>
+      </w:pPr>
+      <w:rPr>
+        <w:rFonts w:ascii="Wingdings" w:hAnsi="Wingdings" w:hint="default"/>
+      </w:rPr>
+    </w:lvl>
+    <w:lvl w:ilvl="6" w:tplc="40090001" w:tentative="1">
+      <w:start w:val="1"/>
+      <w:numFmt w:val="bullet"/>
+      <w:lvlText w:val=""/>
+      <w:lvlJc w:val="left"/>
+      <w:pPr>
+        <w:ind w:left="5040" w:hanging="360"/>
+      </w:pPr>
+      <w:rPr>
+        <w:rFonts w:ascii="Symbol" w:hAnsi="Symbol" w:hint="default"/>
+      </w:rPr>
+    </w:lvl>
+    <w:lvl w:ilvl="7" w:tplc="40090003" w:tentative="1">
+      <w:start w:val="1"/>
+      <w:numFmt w:val="bullet"/>
+      <w:lvlText w:val="o"/>
+      <w:lvlJc w:val="left"/>
+      <w:pPr>
+        <w:ind w:left="5760" w:hanging="360"/>
+      </w:pPr>
+      <w:rPr>
+        <w:rFonts w:ascii="Courier New" w:hAnsi="Courier New" w:cs="Courier New" w:hint="default"/>
+      </w:rPr>
+    </w:lvl>
+    <w:lvl w:ilvl="8" w:tplc="40090005" w:tentative="1">
+      <w:start w:val="1"/>
+      <w:numFmt w:val="bullet"/>
+      <w:lvlText w:val=""/>
+      <w:lvlJc w:val="left"/>
+      <w:pPr>
+        <w:ind w:left="6480" w:hanging="360"/>
+      </w:pPr>
+      <w:rPr>
+        <w:rFonts w:ascii="Wingdings" w:hAnsi="Wingdings" w:hint="default"/>
+      </w:rPr>
+    </w:lvl>
+  </w:abstractNum>
   <w:num w:numId="1">
     <w:abstractNumId w:val="2"/>
   </w:num>
@@ -5101,15 +5560,6 @@
   </w:num>
   <w:num w:numId="3">
     <w:abstractNumId w:val="0"/>
-    <w:lvlOverride w:ilvl="0"/>
-    <w:lvlOverride w:ilvl="1"/>
-    <w:lvlOverride w:ilvl="2"/>
-    <w:lvlOverride w:ilvl="3"/>
-    <w:lvlOverride w:ilvl="4"/>
-    <w:lvlOverride w:ilvl="5"/>
-    <w:lvlOverride w:ilvl="6"/>
-    <w:lvlOverride w:ilvl="7"/>
-    <w:lvlOverride w:ilvl="8"/>
   </w:num>
   <w:num w:numId="4">
     <w:abstractNumId w:val="1"/>
@@ -5126,6 +5576,12 @@
     <w:lvlOverride w:ilvl="6"/>
     <w:lvlOverride w:ilvl="7"/>
     <w:lvlOverride w:ilvl="8"/>
+  </w:num>
+  <w:num w:numId="5">
+    <w:abstractNumId w:val="5"/>
+  </w:num>
+  <w:num w:numId="6">
+    <w:abstractNumId w:val="4"/>
   </w:num>
 </w:numbering>
 </file>
@@ -5836,19 +6292,19 @@
 
 <file path=word/glossary/fontTable.xml><?xml version="1.0" encoding="utf-8"?>
 <w:fonts xmlns:mc="http://schemas.openxmlformats.org/markup-compatibility/2006" xmlns:r="http://schemas.openxmlformats.org/officeDocument/2006/relationships" xmlns:w="http://schemas.openxmlformats.org/wordprocessingml/2006/main" xmlns:w14="http://schemas.microsoft.com/office/word/2010/wordml" xmlns:w15="http://schemas.microsoft.com/office/word/2012/wordml" xmlns:w16cex="http://schemas.microsoft.com/office/word/2018/wordml/cex" xmlns:w16cid="http://schemas.microsoft.com/office/word/2016/wordml/cid" xmlns:w16="http://schemas.microsoft.com/office/word/2018/wordml" xmlns:w16sdtdh="http://schemas.microsoft.com/office/word/2020/wordml/sdtdatahash" xmlns:w16se="http://schemas.microsoft.com/office/word/2015/wordml/symex" mc:Ignorable="w14 w15 w16se w16cid w16 w16cex w16sdtdh">
+  <w:font w:name="Symbol">
+    <w:panose1 w:val="05050102010706020507"/>
+    <w:charset w:val="02"/>
+    <w:family w:val="roman"/>
+    <w:pitch w:val="variable"/>
+    <w:sig w:usb0="00000000" w:usb1="10000000" w:usb2="00000000" w:usb3="00000000" w:csb0="80000000" w:csb1="00000000"/>
+  </w:font>
   <w:font w:name="Times New Roman">
     <w:panose1 w:val="02020603050405020304"/>
     <w:charset w:val="00"/>
     <w:family w:val="roman"/>
     <w:pitch w:val="variable"/>
     <w:sig w:usb0="E0002EFF" w:usb1="C000785B" w:usb2="00000009" w:usb3="00000000" w:csb0="000001FF" w:csb1="00000000"/>
-  </w:font>
-  <w:font w:name="Symbol">
-    <w:panose1 w:val="05050102010706020507"/>
-    <w:charset w:val="02"/>
-    <w:family w:val="roman"/>
-    <w:pitch w:val="variable"/>
-    <w:sig w:usb0="00000000" w:usb1="10000000" w:usb2="00000000" w:usb3="00000000" w:csb0="80000000" w:csb1="00000000"/>
   </w:font>
   <w:font w:name="Courier New">
     <w:panose1 w:val="02070309020205020404"/>
@@ -5914,6 +6370,7 @@
     <w:rsidRoot w:val="00D42A26"/>
     <w:rsid w:val="0040127B"/>
     <w:rsid w:val="00407EA4"/>
+    <w:rsid w:val="00A94B79"/>
     <w:rsid w:val="00D42A26"/>
   </w:rsids>
   <m:mathPr>

</xml_diff>